<commit_message>
Update PI Jogo documento 17-11-22.docx
</commit_message>
<xml_diff>
--- a/aquivos word aqui/PI Jogo documento 17-11-22.docx
+++ b/aquivos word aqui/PI Jogo documento 17-11-22.docx
@@ -2147,7 +2147,49 @@
           <w:color w:val="000000" w:themeColor="text1"/>
         </w:rPr>
         <w:tab/>
-        <w:t>Com a chegada da era digital, cada dia que se passa mais pessoas ficam viciadas em conteúdos como vídeos, postagens em redes sociais, e principalmente jogos eletrónicos,  para manter essas medias em constante atualização existem os desenvolvedores, uma pesquisa do NPD Group feita em 2016 constatou que os games estão entre as principais atividades dos adolescentes, jovens e adultos do país: cerca de 82% da população do país entre 13 e 19 anos joga algo nas mais diversas plataformas, sejam PCs, consoles, dispositivos móveis ou portáteis. O projeto em questão trata-se de mostrar para o espetador o desenvolvimento de jogos desktop e como fazê-lo, para isso será utilizada a game engine Unity, mostrando desde o desenvolvimento dos sprites até o funcionamento do código.</w:t>
+        <w:t xml:space="preserve">Com a chegada da era digital, cada dia que se passa mais pessoas ficam viciadas em conteúdos como vídeos, postagens em redes sociais, e principalmente jogos eletrónicos,  para manter essas medias em constante atualização existem os desenvolvedores, uma pesquisa do NPD </w:t>
+      </w:r>
+      <w:proofErr w:type="spellStart"/>
+      <w:r>
+        <w:rPr>
+          <w:color w:val="000000" w:themeColor="text1"/>
+        </w:rPr>
+        <w:t>Group</w:t>
+      </w:r>
+      <w:proofErr w:type="spellEnd"/>
+      <w:r>
+        <w:rPr>
+          <w:color w:val="000000" w:themeColor="text1"/>
+        </w:rPr>
+        <w:t xml:space="preserve"> feita em 2016 constatou que os games estão entre as principais atividades dos adolescentes, jovens e adultos do país: cerca de 82% da população do país entre 13 e 19 anos joga algo nas mais diversas plataformas, sejam </w:t>
+      </w:r>
+      <w:proofErr w:type="spellStart"/>
+      <w:r>
+        <w:rPr>
+          <w:color w:val="000000" w:themeColor="text1"/>
+        </w:rPr>
+        <w:t>PCs</w:t>
+      </w:r>
+      <w:proofErr w:type="spellEnd"/>
+      <w:r>
+        <w:rPr>
+          <w:color w:val="000000" w:themeColor="text1"/>
+        </w:rPr>
+        <w:t xml:space="preserve">, consoles, dispositivos móveis ou portáteis. O projeto em questão trata-se de mostrar para o espetador o desenvolvimento de jogos desktop e como fazê-lo, para isso será utilizada a game engine Unity, mostrando desde o desenvolvimento dos </w:t>
+      </w:r>
+      <w:proofErr w:type="spellStart"/>
+      <w:r>
+        <w:rPr>
+          <w:color w:val="000000" w:themeColor="text1"/>
+        </w:rPr>
+        <w:t>sprites</w:t>
+      </w:r>
+      <w:proofErr w:type="spellEnd"/>
+      <w:r>
+        <w:rPr>
+          <w:color w:val="000000" w:themeColor="text1"/>
+        </w:rPr>
+        <w:t xml:space="preserve"> até o funcionamento do código.</w:t>
       </w:r>
     </w:p>
     <w:p>
@@ -3890,8 +3932,18 @@
           <w:sz w:val="24"/>
           <w:szCs w:val="24"/>
         </w:rPr>
-        <w:t>Game Objects</w:t>
-      </w:r>
+        <w:t xml:space="preserve">Game </w:t>
+      </w:r>
+      <w:proofErr w:type="spellStart"/>
+      <w:r>
+        <w:rPr>
+          <w:color w:val="000000" w:themeColor="text1"/>
+          <w:sz w:val="24"/>
+          <w:szCs w:val="24"/>
+        </w:rPr>
+        <w:t>Objects</w:t>
+      </w:r>
+      <w:proofErr w:type="spellEnd"/>
       <w:r>
         <w:rPr>
           <w:color w:val="000000" w:themeColor="text1"/>
@@ -4712,7 +4764,49 @@
         <w:rPr>
           <w:color w:val="000000" w:themeColor="text1"/>
         </w:rPr>
-        <w:t>O desenvolvimento de um jogo do tipo Action Role Playing Game (ARPG) demonstrando todo o passo a passo desde a criação dos sprites, o desenvolvimento de uma história e o funcionamento dos códigos na linguagem utilizada.</w:t>
+        <w:t xml:space="preserve">O desenvolvimento de um jogo do tipo </w:t>
+      </w:r>
+      <w:proofErr w:type="spellStart"/>
+      <w:r>
+        <w:rPr>
+          <w:color w:val="000000" w:themeColor="text1"/>
+        </w:rPr>
+        <w:t>Action</w:t>
+      </w:r>
+      <w:proofErr w:type="spellEnd"/>
+      <w:r>
+        <w:rPr>
+          <w:color w:val="000000" w:themeColor="text1"/>
+        </w:rPr>
+        <w:t xml:space="preserve"> Role </w:t>
+      </w:r>
+      <w:proofErr w:type="spellStart"/>
+      <w:r>
+        <w:rPr>
+          <w:color w:val="000000" w:themeColor="text1"/>
+        </w:rPr>
+        <w:t>Playing</w:t>
+      </w:r>
+      <w:proofErr w:type="spellEnd"/>
+      <w:r>
+        <w:rPr>
+          <w:color w:val="000000" w:themeColor="text1"/>
+        </w:rPr>
+        <w:t xml:space="preserve"> Game (ARPG) demonstrando todo o passo a passo desde a criação dos </w:t>
+      </w:r>
+      <w:proofErr w:type="spellStart"/>
+      <w:r>
+        <w:rPr>
+          <w:color w:val="000000" w:themeColor="text1"/>
+        </w:rPr>
+        <w:t>sprites</w:t>
+      </w:r>
+      <w:proofErr w:type="spellEnd"/>
+      <w:r>
+        <w:rPr>
+          <w:color w:val="000000" w:themeColor="text1"/>
+        </w:rPr>
+        <w:t>, o desenvolvimento de uma história e o funcionamento dos códigos na linguagem utilizada.</w:t>
       </w:r>
     </w:p>
     <w:p>
@@ -4979,7 +5073,71 @@
           <w:color w:val="000000" w:themeColor="text1"/>
           <w:shd w:val="clear" w:color="auto" w:fill="FFFFFF"/>
         </w:rPr>
-        <w:t>de acordo com estimativas da Confederação Brasileira de Texas Hold'em (CBTH), mais de 7 milhões de jogadores estão atualmente ativos no Brasil, a Pesquisa Game Brasil (PGB) constatou em 2020 que 73,4% dos brasileiros dizem jogar jogos eletrónicos com uma margem de crescimento de 7,1% ao ano. Esse publico não se restringe apenas a crianças e adolescentes, 33,6% desses pessoas tem entre 25 e 34 anos. O mercado de trabalho para o publico Gamer é abrangente nas mais diversas áreas, desde streamers, youtubers, reporteres especializados e desenvolvedores.</w:t>
+        <w:t xml:space="preserve">de acordo com estimativas da Confederação Brasileira de Texas </w:t>
+      </w:r>
+      <w:proofErr w:type="spellStart"/>
+      <w:r>
+        <w:rPr>
+          <w:color w:val="000000" w:themeColor="text1"/>
+          <w:shd w:val="clear" w:color="auto" w:fill="FFFFFF"/>
+        </w:rPr>
+        <w:t>Hold'em</w:t>
+      </w:r>
+      <w:proofErr w:type="spellEnd"/>
+      <w:r>
+        <w:rPr>
+          <w:color w:val="000000" w:themeColor="text1"/>
+          <w:shd w:val="clear" w:color="auto" w:fill="FFFFFF"/>
+        </w:rPr>
+        <w:t xml:space="preserve"> (CBTH), mais de 7 milhões de jogadores estão atualmente ativos no Brasil, a Pesquisa Game Brasil (PGB) constatou em 2020 que 73,4% dos brasileiros dizem jogar jogos eletrónicos com uma margem de crescimento de 7,1% ao ano. Esse publico não se restringe apenas a crianças e adolescentes, 33,6% desses pessoas tem entre 25 e 34 anos. O mercado de trabalho para o publico Gamer é abrangente nas mais diversas áreas, desde </w:t>
+      </w:r>
+      <w:proofErr w:type="spellStart"/>
+      <w:r>
+        <w:rPr>
+          <w:color w:val="000000" w:themeColor="text1"/>
+          <w:shd w:val="clear" w:color="auto" w:fill="FFFFFF"/>
+        </w:rPr>
+        <w:t>streamers</w:t>
+      </w:r>
+      <w:proofErr w:type="spellEnd"/>
+      <w:r>
+        <w:rPr>
+          <w:color w:val="000000" w:themeColor="text1"/>
+          <w:shd w:val="clear" w:color="auto" w:fill="FFFFFF"/>
+        </w:rPr>
+        <w:t xml:space="preserve">, </w:t>
+      </w:r>
+      <w:proofErr w:type="spellStart"/>
+      <w:r>
+        <w:rPr>
+          <w:color w:val="000000" w:themeColor="text1"/>
+          <w:shd w:val="clear" w:color="auto" w:fill="FFFFFF"/>
+        </w:rPr>
+        <w:t>youtubers</w:t>
+      </w:r>
+      <w:proofErr w:type="spellEnd"/>
+      <w:r>
+        <w:rPr>
+          <w:color w:val="000000" w:themeColor="text1"/>
+          <w:shd w:val="clear" w:color="auto" w:fill="FFFFFF"/>
+        </w:rPr>
+        <w:t xml:space="preserve">, </w:t>
+      </w:r>
+      <w:proofErr w:type="spellStart"/>
+      <w:r>
+        <w:rPr>
+          <w:color w:val="000000" w:themeColor="text1"/>
+          <w:shd w:val="clear" w:color="auto" w:fill="FFFFFF"/>
+        </w:rPr>
+        <w:t>reporteres</w:t>
+      </w:r>
+      <w:proofErr w:type="spellEnd"/>
+      <w:r>
+        <w:rPr>
+          <w:color w:val="000000" w:themeColor="text1"/>
+          <w:shd w:val="clear" w:color="auto" w:fill="FFFFFF"/>
+        </w:rPr>
+        <w:t xml:space="preserve"> especializados e desenvolvedores.</w:t>
       </w:r>
     </w:p>
     <w:p>
@@ -4998,7 +5156,39 @@
           <w:color w:val="000000" w:themeColor="text1"/>
           <w:shd w:val="clear" w:color="auto" w:fill="FFFFFF"/>
         </w:rPr>
-        <w:t>Na semana em que o Ministro da Saúde declarou o fim do estado de emergência sanitária no Brasil foi feita uma pesquisa mostrou que durante o período pandémico de Covid-19, 72,2% dos brasileiros se divertiram com jogos eletrónicos. Essa é uma das principais conclusões da nona edição da Pesquisa Game Brasil (PGB), desenvolvida pelo Sioux Group e Go Gamers em parceria com a Blend New Research e a Escola Superior de Propaganda e Marketing. Em 2022, o estudo ouviu 13.051 pessoas em 26 estados e no Distrito Federal.</w:t>
+        <w:t xml:space="preserve">Na semana em que o Ministro da Saúde declarou o fim do estado de emergência sanitária no Brasil foi feita uma pesquisa mostrou que durante o período pandémico de Covid-19, 72,2% dos brasileiros se divertiram com jogos eletrónicos. Essa é uma das principais conclusões da nona edição da Pesquisa Game Brasil (PGB), desenvolvida pelo Sioux </w:t>
+      </w:r>
+      <w:proofErr w:type="spellStart"/>
+      <w:r>
+        <w:rPr>
+          <w:color w:val="000000" w:themeColor="text1"/>
+          <w:shd w:val="clear" w:color="auto" w:fill="FFFFFF"/>
+        </w:rPr>
+        <w:t>Group</w:t>
+      </w:r>
+      <w:proofErr w:type="spellEnd"/>
+      <w:r>
+        <w:rPr>
+          <w:color w:val="000000" w:themeColor="text1"/>
+          <w:shd w:val="clear" w:color="auto" w:fill="FFFFFF"/>
+        </w:rPr>
+        <w:t xml:space="preserve"> e </w:t>
+      </w:r>
+      <w:proofErr w:type="spellStart"/>
+      <w:r>
+        <w:rPr>
+          <w:color w:val="000000" w:themeColor="text1"/>
+          <w:shd w:val="clear" w:color="auto" w:fill="FFFFFF"/>
+        </w:rPr>
+        <w:t>Go</w:t>
+      </w:r>
+      <w:proofErr w:type="spellEnd"/>
+      <w:r>
+        <w:rPr>
+          <w:color w:val="000000" w:themeColor="text1"/>
+          <w:shd w:val="clear" w:color="auto" w:fill="FFFFFF"/>
+        </w:rPr>
+        <w:t xml:space="preserve"> Gamers em parceria com a Blend New Research e a Escola Superior de Propaganda e Marketing. Em 2022, o estudo ouviu 13.051 pessoas em 26 estados e no Distrito Federal.</w:t>
       </w:r>
     </w:p>
     <w:p>
@@ -5017,7 +5207,23 @@
           <w:color w:val="000000" w:themeColor="text1"/>
           <w:shd w:val="clear" w:color="auto" w:fill="FFFFFF"/>
         </w:rPr>
-        <w:t>Um levantamento do Instituto Data Favela, em parceria com a Locomotiva — Pesquisa e Estratégia e a CUFA (Central Única das Favelas), aponta que 96% dos jovens moradores de comunidades do Brasil gostariam de ser gamers profissionais. De acordo com o estudo, homens jovens com renda de até um salário mínimo foram os que mais demonstraram essa vontade, isso porque a carreira de gamer profissional aparece como uma oportunidade de transformação da realidade. Os jogos podem trazer uma ascensão rápida que pode chegar a permitir com que o gamer possa ajudar toda a sua família financeiramente.</w:t>
+        <w:t xml:space="preserve">Um levantamento do Instituto Data Favela, em parceria com a Locomotiva — Pesquisa e Estratégia e a CUFA (Central Única das Favelas), aponta que 96% dos jovens moradores de comunidades do Brasil gostariam de ser </w:t>
+      </w:r>
+      <w:proofErr w:type="spellStart"/>
+      <w:r>
+        <w:rPr>
+          <w:color w:val="000000" w:themeColor="text1"/>
+          <w:shd w:val="clear" w:color="auto" w:fill="FFFFFF"/>
+        </w:rPr>
+        <w:t>gamers</w:t>
+      </w:r>
+      <w:proofErr w:type="spellEnd"/>
+      <w:r>
+        <w:rPr>
+          <w:color w:val="000000" w:themeColor="text1"/>
+          <w:shd w:val="clear" w:color="auto" w:fill="FFFFFF"/>
+        </w:rPr>
+        <w:t xml:space="preserve"> profissionais. De acordo com o estudo, homens jovens com renda de até um salário mínimo foram os que mais demonstraram essa vontade, isso porque a carreira de gamer profissional aparece como uma oportunidade de transformação da realidade. Os jogos podem trazer uma ascensão rápida que pode chegar a permitir com que o gamer possa ajudar toda a sua família financeiramente.</w:t>
       </w:r>
     </w:p>
     <w:p>
@@ -5056,14 +5262,84 @@
         <w:rPr>
           <w:color w:val="000000" w:themeColor="text1"/>
         </w:rPr>
-        <w:t xml:space="preserve">O primeiro jogo eletrónico foi desenvolvido na década de 1950 sendo um dos primeiros um jogo similar ao pong que foi lançado na década de 1970, nessa época devido ao alto custo, grande consumo de energia e a necessidade de se empregar uma equipe altamente treinada para manter e operar as máquinas, a tecnologia da computação ficou limitada para </w:t>
+        <w:t xml:space="preserve">O primeiro jogo eletrónico foi desenvolvido na década de 1950 sendo um dos primeiros um jogo similar ao </w:t>
+      </w:r>
+      <w:proofErr w:type="spellStart"/>
+      <w:r>
+        <w:rPr>
+          <w:color w:val="000000" w:themeColor="text1"/>
+        </w:rPr>
+        <w:t>pong</w:t>
+      </w:r>
+      <w:proofErr w:type="spellEnd"/>
+      <w:r>
+        <w:rPr>
+          <w:color w:val="000000" w:themeColor="text1"/>
+        </w:rPr>
+        <w:t xml:space="preserve"> que foi lançado na década de 1970, nessa época devido ao alto custo, grande consumo de energia e a necessidade de se empregar uma equipe altamente treinada para manter e operar as máquinas, a tecnologia da computação ficou limitada para </w:t>
       </w:r>
       <w:r>
         <w:rPr>
           <w:color w:val="000000" w:themeColor="text1"/>
         </w:rPr>
         <w:lastRenderedPageBreak/>
-        <w:t>organizações maiores. Por conta disso, a criação dos primeiros jogos eletrónicos limitou-se a testes e demonstrações de teorias relacionadas a áreas como a interação humano-computador, a aprendizagem adaptativa e estratégia militar. De certa forma se assemelhando a Internet que era muito limitada na época, Por causa da documentação é difícil afirmar qual foi de fato o primeiro jogo porem o que mais se destaca é o tennis for two que foi o jogo falado anteriormente. Ainda assim os jogos só começarem a serem desenvolvidos para lazer como Lunar Lander, que foi o primeiro jogo voltado ao lazer e comercializado com gráficos vetoriais, na forma de wireframes, ou seja, os objetos eram formados por linhas como se fossem o esqueleto de um modelo 3D nesse nasceu o antecessor dos gráficos poligonais, usados na maioria dos jogos da atualidade, Atualmente jogos 3D usam polígonos mesmo que não pareça como o jogo god of war de 2018 onde apenas o rosto do protagonista Kratos tem cerca de 80.000 polígonos.</w:t>
+        <w:t xml:space="preserve">organizações maiores. Por conta disso, a criação dos primeiros jogos eletrónicos limitou-se a testes e demonstrações de teorias relacionadas a áreas como a interação humano-computador, a aprendizagem adaptativa e estratégia militar. De certa forma se assemelhando a Internet que era muito limitada na época, Por causa da documentação é difícil afirmar qual foi de fato o primeiro jogo porem o que mais se destaca é o </w:t>
+      </w:r>
+      <w:proofErr w:type="spellStart"/>
+      <w:r>
+        <w:rPr>
+          <w:color w:val="000000" w:themeColor="text1"/>
+        </w:rPr>
+        <w:t>tennis</w:t>
+      </w:r>
+      <w:proofErr w:type="spellEnd"/>
+      <w:r>
+        <w:rPr>
+          <w:color w:val="000000" w:themeColor="text1"/>
+        </w:rPr>
+        <w:t xml:space="preserve"> for </w:t>
+      </w:r>
+      <w:proofErr w:type="spellStart"/>
+      <w:r>
+        <w:rPr>
+          <w:color w:val="000000" w:themeColor="text1"/>
+        </w:rPr>
+        <w:t>two</w:t>
+      </w:r>
+      <w:proofErr w:type="spellEnd"/>
+      <w:r>
+        <w:rPr>
+          <w:color w:val="000000" w:themeColor="text1"/>
+        </w:rPr>
+        <w:t xml:space="preserve"> que foi o jogo falado anteriormente. Ainda assim os jogos só começarem a serem desenvolvidos para lazer como Lunar Lander, que foi o primeiro jogo voltado ao lazer e comercializado com gráficos vetoriais, na forma de </w:t>
+      </w:r>
+      <w:proofErr w:type="spellStart"/>
+      <w:r>
+        <w:rPr>
+          <w:color w:val="000000" w:themeColor="text1"/>
+        </w:rPr>
+        <w:t>wireframes</w:t>
+      </w:r>
+      <w:proofErr w:type="spellEnd"/>
+      <w:r>
+        <w:rPr>
+          <w:color w:val="000000" w:themeColor="text1"/>
+        </w:rPr>
+        <w:t xml:space="preserve">, ou seja, os objetos eram formados por linhas como se fossem o esqueleto de um modelo 3D nesse nasceu o antecessor dos gráficos poligonais, usados na maioria dos jogos da atualidade, Atualmente jogos 3D usam polígonos mesmo que não pareça como o jogo </w:t>
+      </w:r>
+      <w:proofErr w:type="spellStart"/>
+      <w:r>
+        <w:rPr>
+          <w:color w:val="000000" w:themeColor="text1"/>
+        </w:rPr>
+        <w:t>god</w:t>
+      </w:r>
+      <w:proofErr w:type="spellEnd"/>
+      <w:r>
+        <w:rPr>
+          <w:color w:val="000000" w:themeColor="text1"/>
+        </w:rPr>
+        <w:t xml:space="preserve"> of war de 2018 onde apenas o rosto do protagonista Kratos tem cerca de 80.000 polígonos.</w:t>
       </w:r>
     </w:p>
     <w:p>
@@ -5080,7 +5356,63 @@
         <w:rPr>
           <w:color w:val="000000" w:themeColor="text1"/>
         </w:rPr>
-        <w:t>Voltando um pouco na década de 80 nasceu um jogo muito icónico conhecido com Space Invader que foi lançado para Atari 2600, nessa década também nasceu outros jogos icónicos como o pac-man para arcade sendo o mais famoso, nesta década foi onde ocorreu a popularização dos jogos eletrónicos com Mário Bros, Metal gear, Vampire Killers(antecessor da franquia castlevania),  The Legend of Zelda, entre vários outros que estão vivos até os dias de hoje podendo ser considerado o “boom” dessa indústria, mas antes dessa popularização, ouve a crise norte-americana dos jogos eletrónicos que foi uma grande recessão nessa indústria que ocorreu de 1983 até 1985 nos Estados Unidos. A saturação do mercado de jogos eletrónicos na segunda geração de consoles junto más decisões da líder Atari, e a ascensão do computador pessoal fizeram várias companhias de consoles quebrarem ou abandonarem o meio.</w:t>
+        <w:t xml:space="preserve">Voltando um pouco na década de 80 nasceu um jogo muito icónico conhecido com Space </w:t>
+      </w:r>
+      <w:proofErr w:type="spellStart"/>
+      <w:r>
+        <w:rPr>
+          <w:color w:val="000000" w:themeColor="text1"/>
+        </w:rPr>
+        <w:t>Invader</w:t>
+      </w:r>
+      <w:proofErr w:type="spellEnd"/>
+      <w:r>
+        <w:rPr>
+          <w:color w:val="000000" w:themeColor="text1"/>
+        </w:rPr>
+        <w:t xml:space="preserve"> que foi lançado para Atari 2600, nessa década também nasceu outros jogos icónicos como o </w:t>
+      </w:r>
+      <w:proofErr w:type="spellStart"/>
+      <w:r>
+        <w:rPr>
+          <w:color w:val="000000" w:themeColor="text1"/>
+        </w:rPr>
+        <w:t>pac-man</w:t>
+      </w:r>
+      <w:proofErr w:type="spellEnd"/>
+      <w:r>
+        <w:rPr>
+          <w:color w:val="000000" w:themeColor="text1"/>
+        </w:rPr>
+        <w:t xml:space="preserve"> para arcade sendo o mais famoso, nesta década foi onde ocorreu a popularização dos jogos eletrónicos com Mário </w:t>
+      </w:r>
+      <w:proofErr w:type="spellStart"/>
+      <w:r>
+        <w:rPr>
+          <w:color w:val="000000" w:themeColor="text1"/>
+        </w:rPr>
+        <w:t>Bros</w:t>
+      </w:r>
+      <w:proofErr w:type="spellEnd"/>
+      <w:r>
+        <w:rPr>
+          <w:color w:val="000000" w:themeColor="text1"/>
+        </w:rPr>
+        <w:t xml:space="preserve">, Metal gear, Vampire Killers(antecessor da franquia </w:t>
+      </w:r>
+      <w:proofErr w:type="spellStart"/>
+      <w:r>
+        <w:rPr>
+          <w:color w:val="000000" w:themeColor="text1"/>
+        </w:rPr>
+        <w:t>castlevania</w:t>
+      </w:r>
+      <w:proofErr w:type="spellEnd"/>
+      <w:r>
+        <w:rPr>
+          <w:color w:val="000000" w:themeColor="text1"/>
+        </w:rPr>
+        <w:t>),  The Legend of Zelda, entre vários outros que estão vivos até os dias de hoje podendo ser considerado o “boom” dessa indústria, mas antes dessa popularização, ouve a crise norte-americana dos jogos eletrónicos que foi uma grande recessão nessa indústria que ocorreu de 1983 até 1985 nos Estados Unidos. A saturação do mercado de jogos eletrónicos na segunda geração de consoles junto más decisões da líder Atari, e a ascensão do computador pessoal fizeram várias companhias de consoles quebrarem ou abandonarem o meio.</w:t>
       </w:r>
     </w:p>
     <w:p>
@@ -5173,6 +5505,7 @@
         </w:rPr>
         <w:t>(Master System, Mega Drive e Game Gear) e </w:t>
       </w:r>
+      <w:proofErr w:type="spellStart"/>
       <w:r>
         <w:rPr>
           <w:rStyle w:val="LinkdaInternet"/>
@@ -5181,7 +5514,40 @@
           <w:u w:val="none"/>
           <w:shd w:val="clear" w:color="auto" w:fill="FFFFFF"/>
         </w:rPr>
-        <w:t>famiclones (Nome popular dado aos diversos tipos clones do videogame Japonês Farmicon da Nintendo)</w:t>
+        <w:t>famiclones</w:t>
+      </w:r>
+      <w:proofErr w:type="spellEnd"/>
+      <w:r>
+        <w:rPr>
+          <w:rStyle w:val="LinkdaInternet"/>
+          <w:bCs/>
+          <w:color w:val="000000" w:themeColor="text1"/>
+          <w:u w:val="none"/>
+          <w:shd w:val="clear" w:color="auto" w:fill="FFFFFF"/>
+        </w:rPr>
+        <w:t xml:space="preserve"> (Nome popular dado aos diversos tipos clones do videogame Japonês </w:t>
+      </w:r>
+      <w:proofErr w:type="spellStart"/>
+      <w:r>
+        <w:rPr>
+          <w:rStyle w:val="LinkdaInternet"/>
+          <w:bCs/>
+          <w:color w:val="000000" w:themeColor="text1"/>
+          <w:u w:val="none"/>
+          <w:shd w:val="clear" w:color="auto" w:fill="FFFFFF"/>
+        </w:rPr>
+        <w:t>Farmicon</w:t>
+      </w:r>
+      <w:proofErr w:type="spellEnd"/>
+      <w:r>
+        <w:rPr>
+          <w:rStyle w:val="LinkdaInternet"/>
+          <w:bCs/>
+          <w:color w:val="000000" w:themeColor="text1"/>
+          <w:u w:val="none"/>
+          <w:shd w:val="clear" w:color="auto" w:fill="FFFFFF"/>
+        </w:rPr>
+        <w:t xml:space="preserve"> da Nintendo)</w:t>
       </w:r>
       <w:r>
         <w:rPr>
@@ -5465,6 +5831,7 @@
         </w:rPr>
         <w:t>(</w:t>
       </w:r>
+      <w:proofErr w:type="spellStart"/>
       <w:r>
         <w:rPr>
           <w:rStyle w:val="LinkdaInternet"/>
@@ -5475,6 +5842,7 @@
         </w:rPr>
         <w:t>Dreamcast</w:t>
       </w:r>
+      <w:proofErr w:type="spellEnd"/>
       <w:r>
         <w:rPr>
           <w:bCs/>
@@ -5539,7 +5907,23 @@
           <w:bCs/>
           <w:color w:val="000000" w:themeColor="text1"/>
         </w:rPr>
-        <w:t>). No entanto a Sega, através de seu representante, a Tec Toy Ind. de Brinquedos também era muito prejudicada pela </w:t>
+        <w:t xml:space="preserve">). No entanto a Sega, através de seu representante, a Tec Toy </w:t>
+      </w:r>
+      <w:proofErr w:type="spellStart"/>
+      <w:r>
+        <w:rPr>
+          <w:bCs/>
+          <w:color w:val="000000" w:themeColor="text1"/>
+        </w:rPr>
+        <w:t>Ind</w:t>
+      </w:r>
+      <w:proofErr w:type="spellEnd"/>
+      <w:r>
+        <w:rPr>
+          <w:bCs/>
+          <w:color w:val="000000" w:themeColor="text1"/>
+        </w:rPr>
+        <w:t>. de Brinquedos também era muito prejudicada pela </w:t>
       </w:r>
       <w:hyperlink r:id="rId19">
         <w:r>
@@ -5558,7 +5942,23 @@
           <w:bCs/>
           <w:color w:val="000000" w:themeColor="text1"/>
         </w:rPr>
-        <w:t>, com o Dramcast e o Saturn, ao contrário da Nintendo que usava cartuchos como média principal. Já com o contra-ataque recente através de recursos digitais das empresas à pirataria o mercado nacional voltou a crescer e fez diminuir sensivelmente a pirataria.</w:t>
+        <w:t xml:space="preserve">, com o </w:t>
+      </w:r>
+      <w:proofErr w:type="spellStart"/>
+      <w:r>
+        <w:rPr>
+          <w:bCs/>
+          <w:color w:val="000000" w:themeColor="text1"/>
+        </w:rPr>
+        <w:t>Dramcast</w:t>
+      </w:r>
+      <w:proofErr w:type="spellEnd"/>
+      <w:r>
+        <w:rPr>
+          <w:bCs/>
+          <w:color w:val="000000" w:themeColor="text1"/>
+        </w:rPr>
+        <w:t xml:space="preserve"> e o Saturn, ao contrário da Nintendo que usava cartuchos como média principal. Já com o contra-ataque recente através de recursos digitais das empresas à pirataria o mercado nacional voltou a crescer e fez diminuir sensivelmente a pirataria.</w:t>
       </w:r>
       <w:r>
         <w:br w:type="page"/>
@@ -5669,7 +6069,47 @@
           <w:sz w:val="24"/>
           <w:szCs w:val="24"/>
         </w:rPr>
-        <w:t>As primeiras aplicações a serem criadas para computadores utilizavam um sistema de cartões perfurados no qual os furos em posições especificas podiam significar funções predefinidas que poderiam ser interpretadas pelas máquinas projetadas para isso, onde perfurado poderia sem interpretado como sim ou verdadeiro (True) e onde não estavam perfurados poderiam ser interpretados como não ou falso (False). O sistema utilizado pelos computadores na atualidade, o código binário, pode ser visto como uma versão aprimorada dos cartões perfurados, ele é originário do trabalho do matemático inglês Charles Bull, ele publicou o sistema lógico que precedeu a logica utilizada em todos os hardwares e softwares na atualidade.</w:t>
+        <w:t>As primeiras aplicações a serem criadas para computadores utilizavam um sistema de cartões perfurados no qual os furos em posições especificas podiam significar funções predefinidas que poderiam ser interpretadas pelas máquinas projetadas para isso, onde perfurado poderia sem interpretado como sim ou verdadeiro (</w:t>
+      </w:r>
+      <w:proofErr w:type="spellStart"/>
+      <w:r>
+        <w:rPr>
+          <w:bCs/>
+          <w:color w:val="000000" w:themeColor="text1"/>
+          <w:sz w:val="24"/>
+          <w:szCs w:val="24"/>
+        </w:rPr>
+        <w:t>True</w:t>
+      </w:r>
+      <w:proofErr w:type="spellEnd"/>
+      <w:r>
+        <w:rPr>
+          <w:bCs/>
+          <w:color w:val="000000" w:themeColor="text1"/>
+          <w:sz w:val="24"/>
+          <w:szCs w:val="24"/>
+        </w:rPr>
+        <w:t xml:space="preserve">) e onde não estavam perfurados poderiam ser interpretados como não ou falso (False). O sistema utilizado pelos computadores na atualidade, o código binário, pode ser visto como uma versão aprimorada dos cartões perfurados, ele é originário do trabalho do matemático inglês Charles </w:t>
+      </w:r>
+      <w:proofErr w:type="spellStart"/>
+      <w:r>
+        <w:rPr>
+          <w:bCs/>
+          <w:color w:val="000000" w:themeColor="text1"/>
+          <w:sz w:val="24"/>
+          <w:szCs w:val="24"/>
+        </w:rPr>
+        <w:t>Bull</w:t>
+      </w:r>
+      <w:proofErr w:type="spellEnd"/>
+      <w:r>
+        <w:rPr>
+          <w:bCs/>
+          <w:color w:val="000000" w:themeColor="text1"/>
+          <w:sz w:val="24"/>
+          <w:szCs w:val="24"/>
+        </w:rPr>
+        <w:t>, ele publicou o sistema lógico que precedeu a logica utilizada em todos os hardwares e softwares na atualidade.</w:t>
       </w:r>
     </w:p>
     <w:p>
@@ -5818,7 +6258,27 @@
           <w:color w:val="000000" w:themeColor="text1"/>
           <w:lang w:val="pt-PT"/>
         </w:rPr>
-        <w:t>A Criação de gráficos em três dimensões (3D) começou na década de 80 porem com as tecnologias da época era muito custoso criar esse tipo de gráfico no qual alem da largura e da altura também é adicionada a profundidade com um terceiro eixo o Z (X, Y, Z) para o efeito de profundidade ser possível tem que serem adicionados cálculos em tempo real de luz e sombras o que não eram totalmente possível naquela época, o primeiro jogo em 3D só veio ser lançado de verdade em 1994 com o jogo Star Fox para o Super Nintendo Entreteniment System(SNES) no qual o cartucho do jogo tinha um chip extra responsável por fazer esses cálculos.</w:t>
+        <w:t xml:space="preserve">A Criação de gráficos em três dimensões (3D) começou na década de 80 porem com as tecnologias da época era muito custoso criar esse tipo de gráfico no qual alem da largura e da altura também é adicionada a profundidade com um terceiro eixo o Z (X, Y, Z) para o efeito de profundidade ser possível tem que serem adicionados cálculos em tempo real de luz e sombras o que não eram totalmente possível naquela época, o primeiro jogo em 3D só veio ser lançado de verdade em 1994 com o jogo Star Fox para o Super Nintendo </w:t>
+      </w:r>
+      <w:proofErr w:type="spellStart"/>
+      <w:r>
+        <w:rPr>
+          <w:rFonts w:ascii="Times New Roman" w:eastAsia="Times New Roman" w:hAnsi="Times New Roman" w:cs="Times New Roman"/>
+          <w:bCs/>
+          <w:color w:val="000000" w:themeColor="text1"/>
+          <w:lang w:val="pt-PT"/>
+        </w:rPr>
+        <w:t>Entreteniment</w:t>
+      </w:r>
+      <w:proofErr w:type="spellEnd"/>
+      <w:r>
+        <w:rPr>
+          <w:rFonts w:ascii="Times New Roman" w:eastAsia="Times New Roman" w:hAnsi="Times New Roman" w:cs="Times New Roman"/>
+          <w:bCs/>
+          <w:color w:val="000000" w:themeColor="text1"/>
+          <w:lang w:val="pt-PT"/>
+        </w:rPr>
+        <w:t xml:space="preserve"> System(SNES) no qual o cartucho do jogo tinha um chip extra responsável por fazer esses cálculos.</w:t>
       </w:r>
     </w:p>
     <w:p>
@@ -5909,7 +6369,97 @@
           <w:sz w:val="24"/>
           <w:szCs w:val="24"/>
         </w:rPr>
-        <w:t xml:space="preserve">A primeira Engine a ser utilizada comercialmente foi a Freescape em 1987, ela foi usada na criação de diversos jogos de FPS (Fist Person Shooter) como Driller e Dark Side porem o termo </w:t>
+        <w:t xml:space="preserve">A primeira Engine a ser utilizada comercialmente foi a </w:t>
+      </w:r>
+      <w:proofErr w:type="spellStart"/>
+      <w:r>
+        <w:rPr>
+          <w:color w:val="000000" w:themeColor="text1"/>
+          <w:sz w:val="24"/>
+          <w:szCs w:val="24"/>
+        </w:rPr>
+        <w:t>Freescape</w:t>
+      </w:r>
+      <w:proofErr w:type="spellEnd"/>
+      <w:r>
+        <w:rPr>
+          <w:color w:val="000000" w:themeColor="text1"/>
+          <w:sz w:val="24"/>
+          <w:szCs w:val="24"/>
+        </w:rPr>
+        <w:t xml:space="preserve"> em 1987, ela foi usada na criação de diversos jogos de FPS (</w:t>
+      </w:r>
+      <w:proofErr w:type="spellStart"/>
+      <w:r>
+        <w:rPr>
+          <w:color w:val="000000" w:themeColor="text1"/>
+          <w:sz w:val="24"/>
+          <w:szCs w:val="24"/>
+        </w:rPr>
+        <w:t>Fist</w:t>
+      </w:r>
+      <w:proofErr w:type="spellEnd"/>
+      <w:r>
+        <w:rPr>
+          <w:color w:val="000000" w:themeColor="text1"/>
+          <w:sz w:val="24"/>
+          <w:szCs w:val="24"/>
+        </w:rPr>
+        <w:t xml:space="preserve"> </w:t>
+      </w:r>
+      <w:proofErr w:type="spellStart"/>
+      <w:r>
+        <w:rPr>
+          <w:color w:val="000000" w:themeColor="text1"/>
+          <w:sz w:val="24"/>
+          <w:szCs w:val="24"/>
+        </w:rPr>
+        <w:t>Person</w:t>
+      </w:r>
+      <w:proofErr w:type="spellEnd"/>
+      <w:r>
+        <w:rPr>
+          <w:color w:val="000000" w:themeColor="text1"/>
+          <w:sz w:val="24"/>
+          <w:szCs w:val="24"/>
+        </w:rPr>
+        <w:t xml:space="preserve"> Shooter) como </w:t>
+      </w:r>
+      <w:proofErr w:type="spellStart"/>
+      <w:r>
+        <w:rPr>
+          <w:color w:val="000000" w:themeColor="text1"/>
+          <w:sz w:val="24"/>
+          <w:szCs w:val="24"/>
+        </w:rPr>
+        <w:t>Driller</w:t>
+      </w:r>
+      <w:proofErr w:type="spellEnd"/>
+      <w:r>
+        <w:rPr>
+          <w:color w:val="000000" w:themeColor="text1"/>
+          <w:sz w:val="24"/>
+          <w:szCs w:val="24"/>
+        </w:rPr>
+        <w:t xml:space="preserve"> e </w:t>
+      </w:r>
+      <w:proofErr w:type="spellStart"/>
+      <w:r>
+        <w:rPr>
+          <w:color w:val="000000" w:themeColor="text1"/>
+          <w:sz w:val="24"/>
+          <w:szCs w:val="24"/>
+        </w:rPr>
+        <w:t>Dark</w:t>
+      </w:r>
+      <w:proofErr w:type="spellEnd"/>
+      <w:r>
+        <w:rPr>
+          <w:color w:val="000000" w:themeColor="text1"/>
+          <w:sz w:val="24"/>
+          <w:szCs w:val="24"/>
+        </w:rPr>
+        <w:t xml:space="preserve"> Side porem o termo </w:t>
       </w:r>
       <w:r>
         <w:rPr>
@@ -5927,7 +6477,43 @@
           <w:sz w:val="24"/>
           <w:szCs w:val="24"/>
         </w:rPr>
-        <w:t xml:space="preserve"> só veio a ser criado na década seguinte onde os jogos do género se popularizaram e ela passou a ser usada constantemente na criação desses, o trio dos famosos jogos: Doom, Quake e Wolfenstein foram os principais responsáveis pela popularização dos FPS.</w:t>
+        <w:t xml:space="preserve"> só veio a ser criado na década seguinte onde os jogos do género se popularizaram e ela passou a ser usada constantemente na criação desses, o trio dos famosos jogos: </w:t>
+      </w:r>
+      <w:proofErr w:type="spellStart"/>
+      <w:r>
+        <w:rPr>
+          <w:color w:val="000000" w:themeColor="text1"/>
+          <w:sz w:val="24"/>
+          <w:szCs w:val="24"/>
+        </w:rPr>
+        <w:t>Doom</w:t>
+      </w:r>
+      <w:proofErr w:type="spellEnd"/>
+      <w:r>
+        <w:rPr>
+          <w:color w:val="000000" w:themeColor="text1"/>
+          <w:sz w:val="24"/>
+          <w:szCs w:val="24"/>
+        </w:rPr>
+        <w:t xml:space="preserve">, Quake e </w:t>
+      </w:r>
+      <w:proofErr w:type="spellStart"/>
+      <w:r>
+        <w:rPr>
+          <w:color w:val="000000" w:themeColor="text1"/>
+          <w:sz w:val="24"/>
+          <w:szCs w:val="24"/>
+        </w:rPr>
+        <w:t>Wolfenstein</w:t>
+      </w:r>
+      <w:proofErr w:type="spellEnd"/>
+      <w:r>
+        <w:rPr>
+          <w:color w:val="000000" w:themeColor="text1"/>
+          <w:sz w:val="24"/>
+          <w:szCs w:val="24"/>
+        </w:rPr>
+        <w:t xml:space="preserve"> foram os principais responsáveis pela popularização dos FPS.</w:t>
       </w:r>
     </w:p>
     <w:p>
@@ -5947,7 +6533,151 @@
           <w:sz w:val="24"/>
           <w:szCs w:val="24"/>
         </w:rPr>
-        <w:t xml:space="preserve">Na Atualidade as Engines são as principais responsáveis na criação de jogos, algumas como: Unreal Engine, Unity Engine, Source Engine, Construct 3 e Game Maker Studio permitem que alem do seu uso profissional, também possam ser utilizadas de forma pessoal ou estudantil no desenvolvimento de jogos apenas por estudo, a Game Maker Studio por exemplo não utiliza diretamente de uma linguagem de programação, apenas através de sua interface é possível criar jogos completos, o título de sucesso Undertale foi criado totalmente </w:t>
+        <w:t xml:space="preserve">Na Atualidade as Engines são as principais responsáveis na criação de jogos, algumas como: </w:t>
+      </w:r>
+      <w:proofErr w:type="spellStart"/>
+      <w:r>
+        <w:rPr>
+          <w:color w:val="000000" w:themeColor="text1"/>
+          <w:sz w:val="24"/>
+          <w:szCs w:val="24"/>
+        </w:rPr>
+        <w:t>Unreal</w:t>
+      </w:r>
+      <w:proofErr w:type="spellEnd"/>
+      <w:r>
+        <w:rPr>
+          <w:color w:val="000000" w:themeColor="text1"/>
+          <w:sz w:val="24"/>
+          <w:szCs w:val="24"/>
+        </w:rPr>
+        <w:t xml:space="preserve"> Engine, Unity Engine, </w:t>
+      </w:r>
+      <w:proofErr w:type="spellStart"/>
+      <w:r>
+        <w:rPr>
+          <w:color w:val="000000" w:themeColor="text1"/>
+          <w:sz w:val="24"/>
+          <w:szCs w:val="24"/>
+        </w:rPr>
+        <w:t>Source</w:t>
+      </w:r>
+      <w:proofErr w:type="spellEnd"/>
+      <w:r>
+        <w:rPr>
+          <w:color w:val="000000" w:themeColor="text1"/>
+          <w:sz w:val="24"/>
+          <w:szCs w:val="24"/>
+        </w:rPr>
+        <w:t xml:space="preserve"> Engine, </w:t>
+      </w:r>
+      <w:proofErr w:type="spellStart"/>
+      <w:r>
+        <w:rPr>
+          <w:color w:val="000000" w:themeColor="text1"/>
+          <w:sz w:val="24"/>
+          <w:szCs w:val="24"/>
+        </w:rPr>
+        <w:t>Construct</w:t>
+      </w:r>
+      <w:proofErr w:type="spellEnd"/>
+      <w:r>
+        <w:rPr>
+          <w:color w:val="000000" w:themeColor="text1"/>
+          <w:sz w:val="24"/>
+          <w:szCs w:val="24"/>
+        </w:rPr>
+        <w:t xml:space="preserve"> 3 e Game </w:t>
+      </w:r>
+      <w:proofErr w:type="spellStart"/>
+      <w:r>
+        <w:rPr>
+          <w:color w:val="000000" w:themeColor="text1"/>
+          <w:sz w:val="24"/>
+          <w:szCs w:val="24"/>
+        </w:rPr>
+        <w:t>Maker</w:t>
+      </w:r>
+      <w:proofErr w:type="spellEnd"/>
+      <w:r>
+        <w:rPr>
+          <w:color w:val="000000" w:themeColor="text1"/>
+          <w:sz w:val="24"/>
+          <w:szCs w:val="24"/>
+        </w:rPr>
+        <w:t xml:space="preserve"> </w:t>
+      </w:r>
+      <w:proofErr w:type="spellStart"/>
+      <w:r>
+        <w:rPr>
+          <w:color w:val="000000" w:themeColor="text1"/>
+          <w:sz w:val="24"/>
+          <w:szCs w:val="24"/>
+        </w:rPr>
+        <w:t>Studio</w:t>
+      </w:r>
+      <w:proofErr w:type="spellEnd"/>
+      <w:r>
+        <w:rPr>
+          <w:color w:val="000000" w:themeColor="text1"/>
+          <w:sz w:val="24"/>
+          <w:szCs w:val="24"/>
+        </w:rPr>
+        <w:t xml:space="preserve"> permitem que alem do seu uso profissional, também possam ser utilizadas de forma pessoal ou estudantil no desenvolvimento de jogos apenas por estudo, a Game </w:t>
+      </w:r>
+      <w:proofErr w:type="spellStart"/>
+      <w:r>
+        <w:rPr>
+          <w:color w:val="000000" w:themeColor="text1"/>
+          <w:sz w:val="24"/>
+          <w:szCs w:val="24"/>
+        </w:rPr>
+        <w:t>Maker</w:t>
+      </w:r>
+      <w:proofErr w:type="spellEnd"/>
+      <w:r>
+        <w:rPr>
+          <w:color w:val="000000" w:themeColor="text1"/>
+          <w:sz w:val="24"/>
+          <w:szCs w:val="24"/>
+        </w:rPr>
+        <w:t xml:space="preserve"> </w:t>
+      </w:r>
+      <w:proofErr w:type="spellStart"/>
+      <w:r>
+        <w:rPr>
+          <w:color w:val="000000" w:themeColor="text1"/>
+          <w:sz w:val="24"/>
+          <w:szCs w:val="24"/>
+        </w:rPr>
+        <w:t>Studio</w:t>
+      </w:r>
+      <w:proofErr w:type="spellEnd"/>
+      <w:r>
+        <w:rPr>
+          <w:color w:val="000000" w:themeColor="text1"/>
+          <w:sz w:val="24"/>
+          <w:szCs w:val="24"/>
+        </w:rPr>
+        <w:t xml:space="preserve"> por exemplo não utiliza diretamente de uma linguagem de programação, apenas através de sua interface é possível criar jogos completos, o título de sucesso </w:t>
+      </w:r>
+      <w:proofErr w:type="spellStart"/>
+      <w:r>
+        <w:rPr>
+          <w:color w:val="000000" w:themeColor="text1"/>
+          <w:sz w:val="24"/>
+          <w:szCs w:val="24"/>
+        </w:rPr>
+        <w:t>Undertale</w:t>
+      </w:r>
+      <w:proofErr w:type="spellEnd"/>
+      <w:r>
+        <w:rPr>
+          <w:color w:val="000000" w:themeColor="text1"/>
+          <w:sz w:val="24"/>
+          <w:szCs w:val="24"/>
+        </w:rPr>
+        <w:t xml:space="preserve"> foi criado totalmente </w:t>
       </w:r>
       <w:r>
         <w:rPr>
@@ -5956,7 +6686,25 @@
           <w:szCs w:val="24"/>
         </w:rPr>
         <w:lastRenderedPageBreak/>
-        <w:t>nela, Enquanto outras como a Unity e a Unreal disponibilizam dentro de sua própria interface ou site oficial, documentações e tutorias de vídeo que ensinam o seu uso.</w:t>
+        <w:t xml:space="preserve">nela, Enquanto outras como a Unity e a </w:t>
+      </w:r>
+      <w:proofErr w:type="spellStart"/>
+      <w:r>
+        <w:rPr>
+          <w:color w:val="000000" w:themeColor="text1"/>
+          <w:sz w:val="24"/>
+          <w:szCs w:val="24"/>
+        </w:rPr>
+        <w:t>Unreal</w:t>
+      </w:r>
+      <w:proofErr w:type="spellEnd"/>
+      <w:r>
+        <w:rPr>
+          <w:color w:val="000000" w:themeColor="text1"/>
+          <w:sz w:val="24"/>
+          <w:szCs w:val="24"/>
+        </w:rPr>
+        <w:t xml:space="preserve"> disponibilizam dentro de sua própria interface ou site oficial, documentações e tutorias de vídeo que ensinam o seu uso.</w:t>
       </w:r>
       <w:r>
         <w:br w:type="page"/>
@@ -6095,7 +6843,95 @@
           <w:sz w:val="24"/>
           <w:szCs w:val="24"/>
         </w:rPr>
-        <w:t xml:space="preserve">“Over the Edge Entertainment” </w:t>
+        <w:t>“</w:t>
+      </w:r>
+      <w:proofErr w:type="spellStart"/>
+      <w:r>
+        <w:rPr>
+          <w:i/>
+          <w:iCs/>
+          <w:color w:val="000000" w:themeColor="text1"/>
+          <w:sz w:val="24"/>
+          <w:szCs w:val="24"/>
+        </w:rPr>
+        <w:t>Over</w:t>
+      </w:r>
+      <w:proofErr w:type="spellEnd"/>
+      <w:r>
+        <w:rPr>
+          <w:i/>
+          <w:iCs/>
+          <w:color w:val="000000" w:themeColor="text1"/>
+          <w:sz w:val="24"/>
+          <w:szCs w:val="24"/>
+        </w:rPr>
+        <w:t xml:space="preserve"> </w:t>
+      </w:r>
+      <w:proofErr w:type="spellStart"/>
+      <w:r>
+        <w:rPr>
+          <w:i/>
+          <w:iCs/>
+          <w:color w:val="000000" w:themeColor="text1"/>
+          <w:sz w:val="24"/>
+          <w:szCs w:val="24"/>
+        </w:rPr>
+        <w:t>the</w:t>
+      </w:r>
+      <w:proofErr w:type="spellEnd"/>
+      <w:r>
+        <w:rPr>
+          <w:i/>
+          <w:iCs/>
+          <w:color w:val="000000" w:themeColor="text1"/>
+          <w:sz w:val="24"/>
+          <w:szCs w:val="24"/>
+        </w:rPr>
+        <w:t xml:space="preserve"> </w:t>
+      </w:r>
+      <w:proofErr w:type="spellStart"/>
+      <w:r>
+        <w:rPr>
+          <w:i/>
+          <w:iCs/>
+          <w:color w:val="000000" w:themeColor="text1"/>
+          <w:sz w:val="24"/>
+          <w:szCs w:val="24"/>
+        </w:rPr>
+        <w:t>Edge</w:t>
+      </w:r>
+      <w:proofErr w:type="spellEnd"/>
+      <w:r>
+        <w:rPr>
+          <w:i/>
+          <w:iCs/>
+          <w:color w:val="000000" w:themeColor="text1"/>
+          <w:sz w:val="24"/>
+          <w:szCs w:val="24"/>
+        </w:rPr>
+        <w:t xml:space="preserve"> </w:t>
+      </w:r>
+      <w:proofErr w:type="spellStart"/>
+      <w:r>
+        <w:rPr>
+          <w:i/>
+          <w:iCs/>
+          <w:color w:val="000000" w:themeColor="text1"/>
+          <w:sz w:val="24"/>
+          <w:szCs w:val="24"/>
+        </w:rPr>
+        <w:t>Entertainment</w:t>
+      </w:r>
+      <w:proofErr w:type="spellEnd"/>
+      <w:r>
+        <w:rPr>
+          <w:i/>
+          <w:iCs/>
+          <w:color w:val="000000" w:themeColor="text1"/>
+          <w:sz w:val="24"/>
+          <w:szCs w:val="24"/>
+        </w:rPr>
+        <w:t xml:space="preserve">” </w:t>
       </w:r>
       <w:r>
         <w:rPr>
@@ -6123,7 +6959,187 @@
           <w:sz w:val="24"/>
           <w:szCs w:val="24"/>
         </w:rPr>
-        <w:t xml:space="preserve">Segundo o próprio site oficial do software a Unity Engine, antes chamado de Unity 3D, é um software que centraliza tudo o que é necessário para poder desenvolver videojogos. Ou seja, a Unity é uma ferramenta que permite criar jogos para diversas plataformas (PC, consoles, mobile, VR e AR) utilizando um editor visual e programação através de scripting, oferecendo aos utilizadores ferramentas profissionais, capazes de preencher os requisitos de qualquer jogo, prova disso, são os jogos muito famosos criados com a Unity como: "Monument Valley", "GRIS", "Cuphead", “Hollow Knight”, “HearthStone”, “Rust”, “Genshin Impact”, e outros tantos que, provavelmente, preencheriam uma página completa. </w:t>
+        <w:t xml:space="preserve">Segundo o próprio site oficial do software a Unity Engine, antes chamado de Unity 3D, é um software que centraliza tudo o que é necessário para poder desenvolver videojogos. Ou seja, a Unity é uma ferramenta que permite criar jogos para diversas plataformas (PC, consoles, mobile, VR e AR) utilizando um editor visual e programação através de </w:t>
+      </w:r>
+      <w:proofErr w:type="spellStart"/>
+      <w:r>
+        <w:rPr>
+          <w:color w:val="000000" w:themeColor="text1"/>
+          <w:sz w:val="24"/>
+          <w:szCs w:val="24"/>
+        </w:rPr>
+        <w:t>scripting</w:t>
+      </w:r>
+      <w:proofErr w:type="spellEnd"/>
+      <w:r>
+        <w:rPr>
+          <w:color w:val="000000" w:themeColor="text1"/>
+          <w:sz w:val="24"/>
+          <w:szCs w:val="24"/>
+        </w:rPr>
+        <w:t>, oferecendo aos utilizadores ferramentas profissionais, capazes de preencher os requisitos de qualquer jogo, prova disso, são os jogos muito famosos criados com a Unity como: "</w:t>
+      </w:r>
+      <w:proofErr w:type="spellStart"/>
+      <w:r>
+        <w:rPr>
+          <w:color w:val="000000" w:themeColor="text1"/>
+          <w:sz w:val="24"/>
+          <w:szCs w:val="24"/>
+        </w:rPr>
+        <w:t>Monument</w:t>
+      </w:r>
+      <w:proofErr w:type="spellEnd"/>
+      <w:r>
+        <w:rPr>
+          <w:color w:val="000000" w:themeColor="text1"/>
+          <w:sz w:val="24"/>
+          <w:szCs w:val="24"/>
+        </w:rPr>
+        <w:t xml:space="preserve"> </w:t>
+      </w:r>
+      <w:proofErr w:type="spellStart"/>
+      <w:r>
+        <w:rPr>
+          <w:color w:val="000000" w:themeColor="text1"/>
+          <w:sz w:val="24"/>
+          <w:szCs w:val="24"/>
+        </w:rPr>
+        <w:t>Valley</w:t>
+      </w:r>
+      <w:proofErr w:type="spellEnd"/>
+      <w:r>
+        <w:rPr>
+          <w:color w:val="000000" w:themeColor="text1"/>
+          <w:sz w:val="24"/>
+          <w:szCs w:val="24"/>
+        </w:rPr>
+        <w:t>", "GRIS", "</w:t>
+      </w:r>
+      <w:proofErr w:type="spellStart"/>
+      <w:r>
+        <w:rPr>
+          <w:color w:val="000000" w:themeColor="text1"/>
+          <w:sz w:val="24"/>
+          <w:szCs w:val="24"/>
+        </w:rPr>
+        <w:t>Cuphead</w:t>
+      </w:r>
+      <w:proofErr w:type="spellEnd"/>
+      <w:r>
+        <w:rPr>
+          <w:color w:val="000000" w:themeColor="text1"/>
+          <w:sz w:val="24"/>
+          <w:szCs w:val="24"/>
+        </w:rPr>
+        <w:t>", “</w:t>
+      </w:r>
+      <w:proofErr w:type="spellStart"/>
+      <w:r>
+        <w:rPr>
+          <w:color w:val="000000" w:themeColor="text1"/>
+          <w:sz w:val="24"/>
+          <w:szCs w:val="24"/>
+        </w:rPr>
+        <w:t>Hollow</w:t>
+      </w:r>
+      <w:proofErr w:type="spellEnd"/>
+      <w:r>
+        <w:rPr>
+          <w:color w:val="000000" w:themeColor="text1"/>
+          <w:sz w:val="24"/>
+          <w:szCs w:val="24"/>
+        </w:rPr>
+        <w:t xml:space="preserve"> </w:t>
+      </w:r>
+      <w:proofErr w:type="spellStart"/>
+      <w:r>
+        <w:rPr>
+          <w:color w:val="000000" w:themeColor="text1"/>
+          <w:sz w:val="24"/>
+          <w:szCs w:val="24"/>
+        </w:rPr>
+        <w:t>Knight</w:t>
+      </w:r>
+      <w:proofErr w:type="spellEnd"/>
+      <w:r>
+        <w:rPr>
+          <w:color w:val="000000" w:themeColor="text1"/>
+          <w:sz w:val="24"/>
+          <w:szCs w:val="24"/>
+        </w:rPr>
+        <w:t>”, “</w:t>
+      </w:r>
+      <w:proofErr w:type="spellStart"/>
+      <w:r>
+        <w:rPr>
+          <w:color w:val="000000" w:themeColor="text1"/>
+          <w:sz w:val="24"/>
+          <w:szCs w:val="24"/>
+        </w:rPr>
+        <w:t>HearthStone</w:t>
+      </w:r>
+      <w:proofErr w:type="spellEnd"/>
+      <w:r>
+        <w:rPr>
+          <w:color w:val="000000" w:themeColor="text1"/>
+          <w:sz w:val="24"/>
+          <w:szCs w:val="24"/>
+        </w:rPr>
+        <w:t>”, “</w:t>
+      </w:r>
+      <w:proofErr w:type="spellStart"/>
+      <w:r>
+        <w:rPr>
+          <w:color w:val="000000" w:themeColor="text1"/>
+          <w:sz w:val="24"/>
+          <w:szCs w:val="24"/>
+        </w:rPr>
+        <w:t>Rust</w:t>
+      </w:r>
+      <w:proofErr w:type="spellEnd"/>
+      <w:r>
+        <w:rPr>
+          <w:color w:val="000000" w:themeColor="text1"/>
+          <w:sz w:val="24"/>
+          <w:szCs w:val="24"/>
+        </w:rPr>
+        <w:t>”, “</w:t>
+      </w:r>
+      <w:proofErr w:type="spellStart"/>
+      <w:r>
+        <w:rPr>
+          <w:color w:val="000000" w:themeColor="text1"/>
+          <w:sz w:val="24"/>
+          <w:szCs w:val="24"/>
+        </w:rPr>
+        <w:t>Genshin</w:t>
+      </w:r>
+      <w:proofErr w:type="spellEnd"/>
+      <w:r>
+        <w:rPr>
+          <w:color w:val="000000" w:themeColor="text1"/>
+          <w:sz w:val="24"/>
+          <w:szCs w:val="24"/>
+        </w:rPr>
+        <w:t xml:space="preserve"> </w:t>
+      </w:r>
+      <w:proofErr w:type="spellStart"/>
+      <w:r>
+        <w:rPr>
+          <w:color w:val="000000" w:themeColor="text1"/>
+          <w:sz w:val="24"/>
+          <w:szCs w:val="24"/>
+        </w:rPr>
+        <w:t>Impact</w:t>
+      </w:r>
+      <w:proofErr w:type="spellEnd"/>
+      <w:r>
+        <w:rPr>
+          <w:color w:val="000000" w:themeColor="text1"/>
+          <w:sz w:val="24"/>
+          <w:szCs w:val="24"/>
+        </w:rPr>
+        <w:t xml:space="preserve">”, e outros tantos que, provavelmente, preencheriam uma página completa. </w:t>
       </w:r>
     </w:p>
     <w:p>
@@ -6171,7 +7187,61 @@
           <w:sz w:val="24"/>
           <w:szCs w:val="24"/>
         </w:rPr>
-        <w:t>O motor de jogos Unity 3D possui uma interface bastante simples e amigável para o desenvolvimento de jogos de diversos gêneros. Sua área de trabalho é composta de várias janelas chamadas “views”, cada uma com um propósito específico. É possível criar games para iOS, Android, BlackBerry, Windows Phone ou Windows. No programa Unity são utilizados diversos tipos de linguagem de programação, principalmente as linguagens C++ e C#, nos scripts dos objetos do jogo. Estas mesmas também são aplicadas em outros jogos, mesmo fora da Unity, por serem versáteis e terem um bom desempenho. Os games do Unity são baseados em cenas, os Game Objects são praticamente todos os objetos dentro da cena.</w:t>
+        <w:t>O motor de jogos Unity 3D possui uma interface bastante simples e amigável para o desenvolvimento de jogos de diversos gêneros. Sua área de trabalho é composta de várias janelas chamadas “</w:t>
+      </w:r>
+      <w:proofErr w:type="spellStart"/>
+      <w:r>
+        <w:rPr>
+          <w:color w:val="000000" w:themeColor="text1"/>
+          <w:sz w:val="24"/>
+          <w:szCs w:val="24"/>
+        </w:rPr>
+        <w:t>views</w:t>
+      </w:r>
+      <w:proofErr w:type="spellEnd"/>
+      <w:r>
+        <w:rPr>
+          <w:color w:val="000000" w:themeColor="text1"/>
+          <w:sz w:val="24"/>
+          <w:szCs w:val="24"/>
+        </w:rPr>
+        <w:t xml:space="preserve">”, cada uma com um propósito específico. É possível criar games para iOS, Android, BlackBerry, Windows </w:t>
+      </w:r>
+      <w:proofErr w:type="spellStart"/>
+      <w:r>
+        <w:rPr>
+          <w:color w:val="000000" w:themeColor="text1"/>
+          <w:sz w:val="24"/>
+          <w:szCs w:val="24"/>
+        </w:rPr>
+        <w:t>Phone</w:t>
+      </w:r>
+      <w:proofErr w:type="spellEnd"/>
+      <w:r>
+        <w:rPr>
+          <w:color w:val="000000" w:themeColor="text1"/>
+          <w:sz w:val="24"/>
+          <w:szCs w:val="24"/>
+        </w:rPr>
+        <w:t xml:space="preserve"> ou Windows. No programa Unity são utilizados diversos tipos de linguagem de programação, principalmente as linguagens C++ e C#, nos scripts dos objetos do jogo. Estas mesmas também são aplicadas em outros jogos, mesmo fora da Unity, por serem versáteis e terem um bom desempenho. Os games do Unity são baseados em cenas, os Game </w:t>
+      </w:r>
+      <w:proofErr w:type="spellStart"/>
+      <w:r>
+        <w:rPr>
+          <w:color w:val="000000" w:themeColor="text1"/>
+          <w:sz w:val="24"/>
+          <w:szCs w:val="24"/>
+        </w:rPr>
+        <w:t>Objects</w:t>
+      </w:r>
+      <w:proofErr w:type="spellEnd"/>
+      <w:r>
+        <w:rPr>
+          <w:color w:val="000000" w:themeColor="text1"/>
+          <w:sz w:val="24"/>
+          <w:szCs w:val="24"/>
+        </w:rPr>
+        <w:t xml:space="preserve"> são praticamente todos os objetos dentro da cena.</w:t>
       </w:r>
     </w:p>
     <w:p>
@@ -6199,8 +7269,20 @@
           <w:sz w:val="24"/>
           <w:szCs w:val="24"/>
         </w:rPr>
-        <w:t>Game Objects</w:t>
-      </w:r>
+        <w:t xml:space="preserve">Game </w:t>
+      </w:r>
+      <w:proofErr w:type="spellStart"/>
+      <w:r>
+        <w:rPr>
+          <w:b/>
+          <w:bCs/>
+          <w:color w:val="000000" w:themeColor="text1"/>
+          <w:sz w:val="24"/>
+          <w:szCs w:val="24"/>
+        </w:rPr>
+        <w:t>Objects</w:t>
+      </w:r>
+      <w:proofErr w:type="spellEnd"/>
     </w:p>
     <w:p>
       <w:pPr>
@@ -6219,7 +7301,25 @@
           <w:sz w:val="24"/>
           <w:szCs w:val="24"/>
         </w:rPr>
-        <w:t xml:space="preserve">Game objects ou em português objetos de jogo, como citado anteriormente são tudo que </w:t>
+        <w:t xml:space="preserve">Game </w:t>
+      </w:r>
+      <w:proofErr w:type="spellStart"/>
+      <w:r>
+        <w:rPr>
+          <w:color w:val="000000" w:themeColor="text1"/>
+          <w:sz w:val="24"/>
+          <w:szCs w:val="24"/>
+        </w:rPr>
+        <w:t>objects</w:t>
+      </w:r>
+      <w:proofErr w:type="spellEnd"/>
+      <w:r>
+        <w:rPr>
+          <w:color w:val="000000" w:themeColor="text1"/>
+          <w:sz w:val="24"/>
+          <w:szCs w:val="24"/>
+        </w:rPr>
+        <w:t xml:space="preserve"> ou em português objetos de jogo, como citado anteriormente são tudo que </w:t>
       </w:r>
       <w:r>
         <w:rPr>
@@ -6228,7 +7328,25 @@
           <w:szCs w:val="24"/>
         </w:rPr>
         <w:lastRenderedPageBreak/>
-        <w:t xml:space="preserve">esta dentro de uma cena na unity, ele tem como base um sistema de coordenadas nas quais eles estão situados dentro do dos eixos X, Y e Z, independentemente de se o projeto tem como base o 3D ou o 2D, esses sistemas de coordenadas são utilizados em conjunto de métodos lógicos para definir se um objeto se move, esta estático ou se movera apenas em </w:t>
+        <w:t xml:space="preserve">esta dentro de uma cena na </w:t>
+      </w:r>
+      <w:proofErr w:type="spellStart"/>
+      <w:r>
+        <w:rPr>
+          <w:color w:val="000000" w:themeColor="text1"/>
+          <w:sz w:val="24"/>
+          <w:szCs w:val="24"/>
+        </w:rPr>
+        <w:t>unity</w:t>
+      </w:r>
+      <w:proofErr w:type="spellEnd"/>
+      <w:r>
+        <w:rPr>
+          <w:color w:val="000000" w:themeColor="text1"/>
+          <w:sz w:val="24"/>
+          <w:szCs w:val="24"/>
+        </w:rPr>
+        <w:t xml:space="preserve">, ele tem como base um sistema de coordenadas nas quais eles estão situados dentro do dos eixos X, Y e Z, independentemente de se o projeto tem como base o 3D ou o 2D, esses sistemas de coordenadas são utilizados em conjunto de métodos lógicos para definir se um objeto se move, esta estático ou se movera apenas em </w:t>
       </w:r>
       <w:r>
         <w:rPr>
@@ -6345,6 +7463,7 @@
                     <w:rPr>
                       <w:b/>
                       <w:bCs/>
+                      <w:noProof/>
                     </w:rPr>
                     <w:t>1</w:t>
                   </w:r>
@@ -6360,8 +7479,33 @@
                       <w:b/>
                       <w:bCs/>
                     </w:rPr>
-                    <w:t xml:space="preserve"> - GameObject chamado Enimy</w:t>
+                    <w:t xml:space="preserve"> - </w:t>
                   </w:r>
+                  <w:proofErr w:type="spellStart"/>
+                  <w:r>
+                    <w:rPr>
+                      <w:b/>
+                      <w:bCs/>
+                    </w:rPr>
+                    <w:t>GameObject</w:t>
+                  </w:r>
+                  <w:proofErr w:type="spellEnd"/>
+                  <w:r>
+                    <w:rPr>
+                      <w:b/>
+                      <w:bCs/>
+                    </w:rPr>
+                    <w:t xml:space="preserve"> chamado </w:t>
+                  </w:r>
+                  <w:proofErr w:type="spellStart"/>
+                  <w:r>
+                    <w:rPr>
+                      <w:b/>
+                      <w:bCs/>
+                    </w:rPr>
+                    <w:t>Enimy</w:t>
+                  </w:r>
+                  <w:proofErr w:type="spellEnd"/>
                 </w:p>
               </w:txbxContent>
             </v:textbox>
@@ -6440,7 +7584,223 @@
           <w:sz w:val="24"/>
           <w:szCs w:val="24"/>
         </w:rPr>
-        <w:t xml:space="preserve">A função mais comum dos GameObjects é receber componentes, esses componentes são códigos ou bibliotecas completas nos quais tem funções comummente utilizadas entre desenvolvedores como: Iluminação, Camera de Jogo, Colisão, entre outras inúmeras funções, porem códigos criados pelo programador também são adicionados como componentes e podem interagir com os demais componentes, tornado eles ativados ou desativados. Para criar um GameObject é necessário apenas clicar com o botão direito do mouse na View Hierarchy, apos isso irão aparecer diversas opções de GameObjects: 2D, 3D, Empty e alguns mais avançados, clicando em Empty será criado um objeto como nome escolhido por você no qual terá apenas o componente básico transform, se quiser adicionar outros componentes basta clicar na opção que esta na View “Inspector” Add Component. </w:t>
+        <w:t xml:space="preserve">A função mais comum dos </w:t>
+      </w:r>
+      <w:proofErr w:type="spellStart"/>
+      <w:r>
+        <w:rPr>
+          <w:color w:val="000000" w:themeColor="text1"/>
+          <w:sz w:val="24"/>
+          <w:szCs w:val="24"/>
+        </w:rPr>
+        <w:t>GameObjects</w:t>
+      </w:r>
+      <w:proofErr w:type="spellEnd"/>
+      <w:r>
+        <w:rPr>
+          <w:color w:val="000000" w:themeColor="text1"/>
+          <w:sz w:val="24"/>
+          <w:szCs w:val="24"/>
+        </w:rPr>
+        <w:t xml:space="preserve"> é receber componentes, esses componentes são códigos ou bibliotecas completas nos quais tem funções comummente utilizadas entre desenvolvedores como: Iluminação, Camera de Jogo, Colisão, entre outras inúmeras funções, porem códigos criados pelo programador também são adicionados como componentes e podem interagir com os demais componentes, tornado eles ativados ou desativados. Para criar um </w:t>
+      </w:r>
+      <w:proofErr w:type="spellStart"/>
+      <w:r>
+        <w:rPr>
+          <w:color w:val="000000" w:themeColor="text1"/>
+          <w:sz w:val="24"/>
+          <w:szCs w:val="24"/>
+        </w:rPr>
+        <w:t>GameObject</w:t>
+      </w:r>
+      <w:proofErr w:type="spellEnd"/>
+      <w:r>
+        <w:rPr>
+          <w:color w:val="000000" w:themeColor="text1"/>
+          <w:sz w:val="24"/>
+          <w:szCs w:val="24"/>
+        </w:rPr>
+        <w:t xml:space="preserve"> é necessário apenas clicar com o botão direito do mouse na </w:t>
+      </w:r>
+      <w:proofErr w:type="spellStart"/>
+      <w:r>
+        <w:rPr>
+          <w:color w:val="000000" w:themeColor="text1"/>
+          <w:sz w:val="24"/>
+          <w:szCs w:val="24"/>
+        </w:rPr>
+        <w:t>View</w:t>
+      </w:r>
+      <w:proofErr w:type="spellEnd"/>
+      <w:r>
+        <w:rPr>
+          <w:color w:val="000000" w:themeColor="text1"/>
+          <w:sz w:val="24"/>
+          <w:szCs w:val="24"/>
+        </w:rPr>
+        <w:t xml:space="preserve"> </w:t>
+      </w:r>
+      <w:proofErr w:type="spellStart"/>
+      <w:r>
+        <w:rPr>
+          <w:color w:val="000000" w:themeColor="text1"/>
+          <w:sz w:val="24"/>
+          <w:szCs w:val="24"/>
+        </w:rPr>
+        <w:t>Hierarchy</w:t>
+      </w:r>
+      <w:proofErr w:type="spellEnd"/>
+      <w:r>
+        <w:rPr>
+          <w:color w:val="000000" w:themeColor="text1"/>
+          <w:sz w:val="24"/>
+          <w:szCs w:val="24"/>
+        </w:rPr>
+        <w:t xml:space="preserve">, apos isso irão aparecer diversas opções de </w:t>
+      </w:r>
+      <w:proofErr w:type="spellStart"/>
+      <w:r>
+        <w:rPr>
+          <w:color w:val="000000" w:themeColor="text1"/>
+          <w:sz w:val="24"/>
+          <w:szCs w:val="24"/>
+        </w:rPr>
+        <w:t>GameObjects</w:t>
+      </w:r>
+      <w:proofErr w:type="spellEnd"/>
+      <w:r>
+        <w:rPr>
+          <w:color w:val="000000" w:themeColor="text1"/>
+          <w:sz w:val="24"/>
+          <w:szCs w:val="24"/>
+        </w:rPr>
+        <w:t xml:space="preserve">: 2D, 3D, </w:t>
+      </w:r>
+      <w:proofErr w:type="spellStart"/>
+      <w:r>
+        <w:rPr>
+          <w:color w:val="000000" w:themeColor="text1"/>
+          <w:sz w:val="24"/>
+          <w:szCs w:val="24"/>
+        </w:rPr>
+        <w:t>Empty</w:t>
+      </w:r>
+      <w:proofErr w:type="spellEnd"/>
+      <w:r>
+        <w:rPr>
+          <w:color w:val="000000" w:themeColor="text1"/>
+          <w:sz w:val="24"/>
+          <w:szCs w:val="24"/>
+        </w:rPr>
+        <w:t xml:space="preserve"> e alguns mais avançados, clicando em </w:t>
+      </w:r>
+      <w:proofErr w:type="spellStart"/>
+      <w:r>
+        <w:rPr>
+          <w:color w:val="000000" w:themeColor="text1"/>
+          <w:sz w:val="24"/>
+          <w:szCs w:val="24"/>
+        </w:rPr>
+        <w:t>Empty</w:t>
+      </w:r>
+      <w:proofErr w:type="spellEnd"/>
+      <w:r>
+        <w:rPr>
+          <w:color w:val="000000" w:themeColor="text1"/>
+          <w:sz w:val="24"/>
+          <w:szCs w:val="24"/>
+        </w:rPr>
+        <w:t xml:space="preserve"> será criado um objeto como nome escolhido por você no qual terá apenas o componente básico </w:t>
+      </w:r>
+      <w:proofErr w:type="spellStart"/>
+      <w:r>
+        <w:rPr>
+          <w:color w:val="000000" w:themeColor="text1"/>
+          <w:sz w:val="24"/>
+          <w:szCs w:val="24"/>
+        </w:rPr>
+        <w:t>transform</w:t>
+      </w:r>
+      <w:proofErr w:type="spellEnd"/>
+      <w:r>
+        <w:rPr>
+          <w:color w:val="000000" w:themeColor="text1"/>
+          <w:sz w:val="24"/>
+          <w:szCs w:val="24"/>
+        </w:rPr>
+        <w:t xml:space="preserve">, se quiser adicionar outros componentes basta clicar na opção que esta na </w:t>
+      </w:r>
+      <w:proofErr w:type="spellStart"/>
+      <w:r>
+        <w:rPr>
+          <w:color w:val="000000" w:themeColor="text1"/>
+          <w:sz w:val="24"/>
+          <w:szCs w:val="24"/>
+        </w:rPr>
+        <w:t>View</w:t>
+      </w:r>
+      <w:proofErr w:type="spellEnd"/>
+      <w:r>
+        <w:rPr>
+          <w:color w:val="000000" w:themeColor="text1"/>
+          <w:sz w:val="24"/>
+          <w:szCs w:val="24"/>
+        </w:rPr>
+        <w:t xml:space="preserve"> “</w:t>
+      </w:r>
+      <w:proofErr w:type="spellStart"/>
+      <w:r>
+        <w:rPr>
+          <w:color w:val="000000" w:themeColor="text1"/>
+          <w:sz w:val="24"/>
+          <w:szCs w:val="24"/>
+        </w:rPr>
+        <w:t>Inspector</w:t>
+      </w:r>
+      <w:proofErr w:type="spellEnd"/>
+      <w:r>
+        <w:rPr>
+          <w:color w:val="000000" w:themeColor="text1"/>
+          <w:sz w:val="24"/>
+          <w:szCs w:val="24"/>
+        </w:rPr>
+        <w:t xml:space="preserve">” </w:t>
+      </w:r>
+      <w:proofErr w:type="spellStart"/>
+      <w:r>
+        <w:rPr>
+          <w:color w:val="000000" w:themeColor="text1"/>
+          <w:sz w:val="24"/>
+          <w:szCs w:val="24"/>
+        </w:rPr>
+        <w:t>Add</w:t>
+      </w:r>
+      <w:proofErr w:type="spellEnd"/>
+      <w:r>
+        <w:rPr>
+          <w:color w:val="000000" w:themeColor="text1"/>
+          <w:sz w:val="24"/>
+          <w:szCs w:val="24"/>
+        </w:rPr>
+        <w:t xml:space="preserve"> </w:t>
+      </w:r>
+      <w:proofErr w:type="spellStart"/>
+      <w:r>
+        <w:rPr>
+          <w:color w:val="000000" w:themeColor="text1"/>
+          <w:sz w:val="24"/>
+          <w:szCs w:val="24"/>
+        </w:rPr>
+        <w:t>Component</w:t>
+      </w:r>
+      <w:proofErr w:type="spellEnd"/>
+      <w:r>
+        <w:rPr>
+          <w:color w:val="000000" w:themeColor="text1"/>
+          <w:sz w:val="24"/>
+          <w:szCs w:val="24"/>
+        </w:rPr>
+        <w:t xml:space="preserve">. </w:t>
       </w:r>
       <w:r>
         <w:rPr>
@@ -6492,6 +7852,7 @@
                     <w:rPr>
                       <w:b/>
                       <w:bCs/>
+                      <w:noProof/>
                     </w:rPr>
                     <w:t>2</w:t>
                   </w:r>
@@ -6635,7 +7996,25 @@
           <w:sz w:val="24"/>
           <w:szCs w:val="24"/>
         </w:rPr>
-        <w:t>Lá você poderá escolher um componente ou um Script para definir funções predefinidas ou personalizadas para o objeto criado, criando um dos objetos citados anteriormente como 2D ou 3D eles já virão com alguns componentes que são responsáveis por coisas como a renderização dos polígonos no caso de objetos 3D e de Sprites no caso de Objetos 2D.</w:t>
+        <w:t xml:space="preserve">Lá você poderá escolher um componente ou um Script para definir funções predefinidas ou personalizadas para o objeto criado, criando um dos objetos citados anteriormente como 2D ou 3D eles já virão com alguns componentes que são responsáveis por coisas como a renderização dos polígonos no caso de objetos 3D e de </w:t>
+      </w:r>
+      <w:proofErr w:type="spellStart"/>
+      <w:r>
+        <w:rPr>
+          <w:color w:val="000000" w:themeColor="text1"/>
+          <w:sz w:val="24"/>
+          <w:szCs w:val="24"/>
+        </w:rPr>
+        <w:t>Sprites</w:t>
+      </w:r>
+      <w:proofErr w:type="spellEnd"/>
+      <w:r>
+        <w:rPr>
+          <w:color w:val="000000" w:themeColor="text1"/>
+          <w:sz w:val="24"/>
+          <w:szCs w:val="24"/>
+        </w:rPr>
+        <w:t xml:space="preserve"> no caso de Objetos 2D.</w:t>
       </w:r>
       <w:r>
         <w:rPr>
@@ -6719,7 +8098,25 @@
           <w:szCs w:val="24"/>
         </w:rPr>
         <w:tab/>
-        <w:t>Como observado nas figuras 03 e 04 o mesmo objeto que na primeira é visto como um polígono em 3d na segunda é visto como um sprite em 2d isso ocorre porque a unity utiliza um sistema de cameras híbrido, no qual a camera é um componente que pode ser configurado através da interface, sem a necessidade de codificar.</w:t>
+        <w:t xml:space="preserve">Como observado nas figuras 03 e 04 o mesmo objeto que na primeira é visto como um polígono em 3d na segunda é visto como um sprite em 2d isso ocorre porque a </w:t>
+      </w:r>
+      <w:proofErr w:type="spellStart"/>
+      <w:r>
+        <w:rPr>
+          <w:color w:val="000000" w:themeColor="text1"/>
+          <w:sz w:val="24"/>
+          <w:szCs w:val="24"/>
+        </w:rPr>
+        <w:t>unity</w:t>
+      </w:r>
+      <w:proofErr w:type="spellEnd"/>
+      <w:r>
+        <w:rPr>
+          <w:color w:val="000000" w:themeColor="text1"/>
+          <w:sz w:val="24"/>
+          <w:szCs w:val="24"/>
+        </w:rPr>
+        <w:t xml:space="preserve"> utiliza um sistema de cameras híbrido, no qual a camera é um componente que pode ser configurado através da interface, sem a necessidade de codificar.</w:t>
       </w:r>
     </w:p>
     <w:p>
@@ -6767,7 +8164,43 @@
           <w:sz w:val="24"/>
           <w:szCs w:val="24"/>
         </w:rPr>
-        <w:t xml:space="preserve">Algumas funções para um GameObject tem de ser definidas através de códigos que apos importarem as bibliotecas dos componentes citados anteriormente podem alterar ou definir parâmetros no componente transform. De acordo com a documentação da Unity Engine para Importar as bibliotecas básicas de componentes indispensável na Unity você pode criar um script na linguagem de programação C# através da própria engine com o botão esquerdo do </w:t>
+        <w:t xml:space="preserve">Algumas funções para um </w:t>
+      </w:r>
+      <w:proofErr w:type="spellStart"/>
+      <w:r>
+        <w:rPr>
+          <w:color w:val="000000" w:themeColor="text1"/>
+          <w:sz w:val="24"/>
+          <w:szCs w:val="24"/>
+        </w:rPr>
+        <w:t>GameObject</w:t>
+      </w:r>
+      <w:proofErr w:type="spellEnd"/>
+      <w:r>
+        <w:rPr>
+          <w:color w:val="000000" w:themeColor="text1"/>
+          <w:sz w:val="24"/>
+          <w:szCs w:val="24"/>
+        </w:rPr>
+        <w:t xml:space="preserve"> tem de ser definidas através de códigos que apos importarem as bibliotecas dos componentes citados anteriormente podem alterar ou definir parâmetros no componente </w:t>
+      </w:r>
+      <w:proofErr w:type="spellStart"/>
+      <w:r>
+        <w:rPr>
+          <w:color w:val="000000" w:themeColor="text1"/>
+          <w:sz w:val="24"/>
+          <w:szCs w:val="24"/>
+        </w:rPr>
+        <w:t>transform</w:t>
+      </w:r>
+      <w:proofErr w:type="spellEnd"/>
+      <w:r>
+        <w:rPr>
+          <w:color w:val="000000" w:themeColor="text1"/>
+          <w:sz w:val="24"/>
+          <w:szCs w:val="24"/>
+        </w:rPr>
+        <w:t xml:space="preserve">. De acordo com a documentação da Unity Engine para Importar as bibliotecas básicas de componentes indispensável na Unity você pode criar um script na linguagem de programação C# através da própria engine com o botão esquerdo do </w:t>
       </w:r>
       <w:r>
         <w:rPr>
@@ -6839,6 +8272,7 @@
         </w:rPr>
         <w:t>o comando “</w:t>
       </w:r>
+      <w:proofErr w:type="spellStart"/>
       <w:r>
         <w:rPr>
           <w:i/>
@@ -6847,15 +8281,84 @@
           <w:sz w:val="24"/>
           <w:szCs w:val="24"/>
         </w:rPr>
-        <w:t>Using UnityEngine;”</w:t>
-      </w:r>
-      <w:r>
-        <w:rPr>
-          <w:color w:val="000000" w:themeColor="text1"/>
-          <w:sz w:val="24"/>
-          <w:szCs w:val="24"/>
-        </w:rPr>
-        <w:t xml:space="preserve"> e criando métodos vazios nomeados Start e Update.</w:t>
+        <w:t>Using</w:t>
+      </w:r>
+      <w:proofErr w:type="spellEnd"/>
+      <w:r>
+        <w:rPr>
+          <w:i/>
+          <w:iCs/>
+          <w:color w:val="000000" w:themeColor="text1"/>
+          <w:sz w:val="24"/>
+          <w:szCs w:val="24"/>
+        </w:rPr>
+        <w:t xml:space="preserve"> </w:t>
+      </w:r>
+      <w:proofErr w:type="spellStart"/>
+      <w:r>
+        <w:rPr>
+          <w:i/>
+          <w:iCs/>
+          <w:color w:val="000000" w:themeColor="text1"/>
+          <w:sz w:val="24"/>
+          <w:szCs w:val="24"/>
+        </w:rPr>
+        <w:t>UnityEngine</w:t>
+      </w:r>
+      <w:proofErr w:type="spellEnd"/>
+      <w:r>
+        <w:rPr>
+          <w:i/>
+          <w:iCs/>
+          <w:color w:val="000000" w:themeColor="text1"/>
+          <w:sz w:val="24"/>
+          <w:szCs w:val="24"/>
+        </w:rPr>
+        <w:t>;”</w:t>
+      </w:r>
+      <w:r>
+        <w:rPr>
+          <w:color w:val="000000" w:themeColor="text1"/>
+          <w:sz w:val="24"/>
+          <w:szCs w:val="24"/>
+        </w:rPr>
+        <w:t xml:space="preserve"> e criando métodos vazios nomeados </w:t>
+      </w:r>
+      <w:proofErr w:type="spellStart"/>
+      <w:r>
+        <w:rPr>
+          <w:color w:val="000000" w:themeColor="text1"/>
+          <w:sz w:val="24"/>
+          <w:szCs w:val="24"/>
+        </w:rPr>
+        <w:t>Start</w:t>
+      </w:r>
+      <w:proofErr w:type="spellEnd"/>
+      <w:r>
+        <w:rPr>
+          <w:color w:val="000000" w:themeColor="text1"/>
+          <w:sz w:val="24"/>
+          <w:szCs w:val="24"/>
+        </w:rPr>
+        <w:t xml:space="preserve"> e </w:t>
+      </w:r>
+      <w:proofErr w:type="spellStart"/>
+      <w:r>
+        <w:rPr>
+          <w:color w:val="000000" w:themeColor="text1"/>
+          <w:sz w:val="24"/>
+          <w:szCs w:val="24"/>
+        </w:rPr>
+        <w:t>Update</w:t>
+      </w:r>
+      <w:proofErr w:type="spellEnd"/>
+      <w:r>
+        <w:rPr>
+          <w:color w:val="000000" w:themeColor="text1"/>
+          <w:sz w:val="24"/>
+          <w:szCs w:val="24"/>
+        </w:rPr>
+        <w:t>.</w:t>
       </w:r>
       <w:r>
         <w:rPr>
@@ -6905,7 +8408,43 @@
           <w:sz w:val="24"/>
           <w:szCs w:val="24"/>
         </w:rPr>
-        <w:t>Os métodos funcionam da seguinte forma o Start executa todos os comandos inseridos nele quando o jogo é aberto, enquanto o Update executa todos os comandos constantemente cerca de 30 a 60 vezes por segundo.</w:t>
+        <w:t xml:space="preserve">Os métodos funcionam da seguinte forma o </w:t>
+      </w:r>
+      <w:proofErr w:type="spellStart"/>
+      <w:r>
+        <w:rPr>
+          <w:color w:val="000000" w:themeColor="text1"/>
+          <w:sz w:val="24"/>
+          <w:szCs w:val="24"/>
+        </w:rPr>
+        <w:t>Start</w:t>
+      </w:r>
+      <w:proofErr w:type="spellEnd"/>
+      <w:r>
+        <w:rPr>
+          <w:color w:val="000000" w:themeColor="text1"/>
+          <w:sz w:val="24"/>
+          <w:szCs w:val="24"/>
+        </w:rPr>
+        <w:t xml:space="preserve"> executa todos os comandos inseridos nele quando o jogo é aberto, enquanto o </w:t>
+      </w:r>
+      <w:proofErr w:type="spellStart"/>
+      <w:r>
+        <w:rPr>
+          <w:color w:val="000000" w:themeColor="text1"/>
+          <w:sz w:val="24"/>
+          <w:szCs w:val="24"/>
+        </w:rPr>
+        <w:t>Update</w:t>
+      </w:r>
+      <w:proofErr w:type="spellEnd"/>
+      <w:r>
+        <w:rPr>
+          <w:color w:val="000000" w:themeColor="text1"/>
+          <w:sz w:val="24"/>
+          <w:szCs w:val="24"/>
+        </w:rPr>
+        <w:t xml:space="preserve"> executa todos os comandos constantemente cerca de 30 a 60 vezes por segundo.</w:t>
       </w:r>
     </w:p>
     <w:p>
@@ -7006,8 +8545,27 @@
           <w:sz w:val="24"/>
           <w:szCs w:val="24"/>
         </w:rPr>
-        <w:t xml:space="preserve">Para realizar a movimentação de um objeto na Unity será utilizado apenas o componente básico Transform que controla: a posição, a rotação e a escala do objeto, desta forma mudando gradualmente a posição do objeto se obtém uma impressão de movimento. O comando para mudar a posição de objeto na Unity consiste em </w:t>
-      </w:r>
+        <w:t xml:space="preserve">Para realizar a movimentação de um objeto na Unity será utilizado apenas o componente básico </w:t>
+      </w:r>
+      <w:proofErr w:type="spellStart"/>
+      <w:r>
+        <w:rPr>
+          <w:color w:val="000000" w:themeColor="text1"/>
+          <w:sz w:val="24"/>
+          <w:szCs w:val="24"/>
+        </w:rPr>
+        <w:t>Transform</w:t>
+      </w:r>
+      <w:proofErr w:type="spellEnd"/>
+      <w:r>
+        <w:rPr>
+          <w:color w:val="000000" w:themeColor="text1"/>
+          <w:sz w:val="24"/>
+          <w:szCs w:val="24"/>
+        </w:rPr>
+        <w:t xml:space="preserve"> que controla: a posição, a rotação e a escala do objeto, desta forma mudando gradualmente a posição do objeto se obtém uma impressão de movimento. O comando para mudar a posição de objeto na Unity consiste em </w:t>
+      </w:r>
+      <w:proofErr w:type="spellStart"/>
       <w:r>
         <w:rPr>
           <w:i/>
@@ -7016,15 +8574,62 @@
           <w:sz w:val="24"/>
           <w:szCs w:val="24"/>
         </w:rPr>
-        <w:t>Transform.Position += (mudança em X, Mudança em Y) * Tempo decorrido * Velocidade;</w:t>
-      </w:r>
-      <w:r>
-        <w:rPr>
-          <w:color w:val="000000" w:themeColor="text1"/>
-          <w:sz w:val="24"/>
-          <w:szCs w:val="24"/>
-        </w:rPr>
-        <w:t xml:space="preserve"> Isso significa que: o atributo position da classe Transform é incrementado em determinado valor nas posições X, Y e Z de acordo com o tempo e a velocidade.</w:t>
+        <w:t>Transform.Position</w:t>
+      </w:r>
+      <w:proofErr w:type="spellEnd"/>
+      <w:r>
+        <w:rPr>
+          <w:i/>
+          <w:iCs/>
+          <w:color w:val="000000" w:themeColor="text1"/>
+          <w:sz w:val="24"/>
+          <w:szCs w:val="24"/>
+        </w:rPr>
+        <w:t xml:space="preserve"> += (mudança em X, Mudança em Y) * Tempo decorrido * Velocidade;</w:t>
+      </w:r>
+      <w:r>
+        <w:rPr>
+          <w:color w:val="000000" w:themeColor="text1"/>
+          <w:sz w:val="24"/>
+          <w:szCs w:val="24"/>
+        </w:rPr>
+        <w:t xml:space="preserve"> Isso significa que: o atributo </w:t>
+      </w:r>
+      <w:proofErr w:type="spellStart"/>
+      <w:r>
+        <w:rPr>
+          <w:color w:val="000000" w:themeColor="text1"/>
+          <w:sz w:val="24"/>
+          <w:szCs w:val="24"/>
+        </w:rPr>
+        <w:t>position</w:t>
+      </w:r>
+      <w:proofErr w:type="spellEnd"/>
+      <w:r>
+        <w:rPr>
+          <w:color w:val="000000" w:themeColor="text1"/>
+          <w:sz w:val="24"/>
+          <w:szCs w:val="24"/>
+        </w:rPr>
+        <w:t xml:space="preserve"> da classe </w:t>
+      </w:r>
+      <w:proofErr w:type="spellStart"/>
+      <w:r>
+        <w:rPr>
+          <w:color w:val="000000" w:themeColor="text1"/>
+          <w:sz w:val="24"/>
+          <w:szCs w:val="24"/>
+        </w:rPr>
+        <w:t>Transform</w:t>
+      </w:r>
+      <w:proofErr w:type="spellEnd"/>
+      <w:r>
+        <w:rPr>
+          <w:color w:val="000000" w:themeColor="text1"/>
+          <w:sz w:val="24"/>
+          <w:szCs w:val="24"/>
+        </w:rPr>
+        <w:t xml:space="preserve"> é incrementado em determinado valor nas posições X, Y e Z de acordo com o tempo e a velocidade.</w:t>
       </w:r>
       <w:r>
         <w:rPr>
@@ -7049,8 +8654,17 @@
                       <w:b/>
                       <w:bCs/>
                     </w:rPr>
-                    <w:t>Figura 06 – Código Básico de movimentação com a UnityEngine</w:t>
+                    <w:t xml:space="preserve">Figura 06 – Código Básico de movimentação com a </w:t>
                   </w:r>
+                  <w:proofErr w:type="spellStart"/>
+                  <w:r>
+                    <w:rPr>
+                      <w:b/>
+                      <w:bCs/>
+                    </w:rPr>
+                    <w:t>UnityEngine</w:t>
+                  </w:r>
+                  <w:proofErr w:type="spellEnd"/>
                 </w:p>
               </w:txbxContent>
             </v:textbox>
@@ -7143,7 +8757,25 @@
           <w:sz w:val="24"/>
           <w:szCs w:val="24"/>
         </w:rPr>
-        <w:t>Para definir de uma única vez os valores de X, Y e Z a Unity contem os métodos Vector2 e Vector3 que podem conter respetivamente 2 e 3 valores que já serão identificados como representantes de X, Y e Z. Para não ter a necessidade de serem criados longos scripts de controles a Unity já tem integrado um sistema de Input que pode ser configurado na interface e chamado com simples comandos iniciados com a palavra Input seguida da palavra Get e função de controle requerida, neste caso foi utilizado o Axis que permite que mais de uma tecla seja lida por vez de forma ao menos uma tecla quando pressionada responda com o numero 1 de forma positiva (+1) e outra quando pressionada responda como o numero 1 de forma negativa (-1).</w:t>
+        <w:t xml:space="preserve">Para definir de uma única vez os valores de X, Y e Z a Unity contem os métodos Vector2 e Vector3 que podem conter respetivamente 2 e 3 valores que já serão identificados como representantes de X, Y e Z. Para não ter a necessidade de serem criados longos scripts de controles a Unity já tem integrado um sistema de Input que pode ser configurado na interface e chamado com simples comandos iniciados com a palavra Input seguida da palavra </w:t>
+      </w:r>
+      <w:proofErr w:type="spellStart"/>
+      <w:r>
+        <w:rPr>
+          <w:color w:val="000000" w:themeColor="text1"/>
+          <w:sz w:val="24"/>
+          <w:szCs w:val="24"/>
+        </w:rPr>
+        <w:t>Get</w:t>
+      </w:r>
+      <w:proofErr w:type="spellEnd"/>
+      <w:r>
+        <w:rPr>
+          <w:color w:val="000000" w:themeColor="text1"/>
+          <w:sz w:val="24"/>
+          <w:szCs w:val="24"/>
+        </w:rPr>
+        <w:t xml:space="preserve"> e função de controle requerida, neste caso foi utilizado o Axis que permite que mais de uma tecla seja lida por vez de forma ao menos uma tecla quando pressionada responda com o numero 1 de forma positiva (+1) e outra quando pressionada responda como o numero 1 de forma negativa (-1).</w:t>
       </w:r>
       <w:r>
         <w:rPr>
@@ -7382,7 +9014,43 @@
           <w:sz w:val="24"/>
           <w:szCs w:val="24"/>
         </w:rPr>
-        <w:t xml:space="preserve">Este colisor foi configurado com um formato em que ele entre em contato com os inimigos há uma distância considerável do jogador. Também foi selecionada a opção Is Trigger na qual ao invés do colisor simular uma colisão real e parar o movimento de quem entrar em contato com ele o colisor ficara impercetível e apenas enviara para o código a informação que ele entrou em contato com alguma coisa e se solicitado o que entrou em contato. Vale ressaltar que apos terminar de configurar o objeto ele deve ser desativado, dessa forma apenas quando a arma for ativada ele ira realizar o teste se ela entra ou não em contato com alguma coisa. Dentro do código deve ser criada uma variável da Unity do tipo GameObject, dentro dela você colocara o objeto a qual você esta se referindo quando a chamar, essa variável foi nomeada </w:t>
+        <w:t xml:space="preserve">Este colisor foi configurado com um formato em que ele entre em contato com os inimigos há uma distância considerável do jogador. Também foi selecionada a opção Is </w:t>
+      </w:r>
+      <w:proofErr w:type="spellStart"/>
+      <w:r>
+        <w:rPr>
+          <w:color w:val="000000" w:themeColor="text1"/>
+          <w:sz w:val="24"/>
+          <w:szCs w:val="24"/>
+        </w:rPr>
+        <w:t>Trigger</w:t>
+      </w:r>
+      <w:proofErr w:type="spellEnd"/>
+      <w:r>
+        <w:rPr>
+          <w:color w:val="000000" w:themeColor="text1"/>
+          <w:sz w:val="24"/>
+          <w:szCs w:val="24"/>
+        </w:rPr>
+        <w:t xml:space="preserve"> na qual ao invés do colisor simular uma colisão real e parar o movimento de quem entrar em contato com ele o colisor ficara impercetível e apenas enviara para o código a informação que ele entrou em contato com alguma coisa e se solicitado o que entrou em contato. Vale ressaltar que apos terminar de configurar o objeto ele deve ser desativado, dessa forma apenas quando a arma for ativada ele ira realizar o teste se ela entra ou não em contato com alguma coisa. Dentro do código deve ser criada uma variável da Unity do tipo </w:t>
+      </w:r>
+      <w:proofErr w:type="spellStart"/>
+      <w:r>
+        <w:rPr>
+          <w:color w:val="000000" w:themeColor="text1"/>
+          <w:sz w:val="24"/>
+          <w:szCs w:val="24"/>
+        </w:rPr>
+        <w:t>GameObject</w:t>
+      </w:r>
+      <w:proofErr w:type="spellEnd"/>
+      <w:r>
+        <w:rPr>
+          <w:color w:val="000000" w:themeColor="text1"/>
+          <w:sz w:val="24"/>
+          <w:szCs w:val="24"/>
+        </w:rPr>
+        <w:t xml:space="preserve">, dentro dela você colocara o objeto a qual você esta se referindo quando a chamar, essa variável foi nomeada </w:t>
       </w:r>
       <w:r>
         <w:rPr>
@@ -7400,8 +9068,72 @@
           <w:sz w:val="24"/>
           <w:szCs w:val="24"/>
         </w:rPr>
-        <w:t xml:space="preserve"> e dentro dela foi passado o objeto como o colisor, depois disso um novo método chamado Wepon foi criado e nele utilizaremos novamente o Input desta vez usaremos o GetButtonDonw que siginifica detectar quando a tecla for pressionada, então desta forma a ação só será feita uma vez, e para repeti-la será necessário apertar novamente o botão, vale ressaltar que a ação contraria também pode ser detectada caso necessário, para testar se a tecla foi solta o comando é GetButtonUp</w:t>
-      </w:r>
+        <w:t xml:space="preserve"> e dentro dela foi passado o objeto como o colisor, depois disso um novo método chamado </w:t>
+      </w:r>
+      <w:proofErr w:type="spellStart"/>
+      <w:r>
+        <w:rPr>
+          <w:color w:val="000000" w:themeColor="text1"/>
+          <w:sz w:val="24"/>
+          <w:szCs w:val="24"/>
+        </w:rPr>
+        <w:t>Wepon</w:t>
+      </w:r>
+      <w:proofErr w:type="spellEnd"/>
+      <w:r>
+        <w:rPr>
+          <w:color w:val="000000" w:themeColor="text1"/>
+          <w:sz w:val="24"/>
+          <w:szCs w:val="24"/>
+        </w:rPr>
+        <w:t xml:space="preserve"> foi criado e nele utilizaremos novamente o Input desta vez usaremos o </w:t>
+      </w:r>
+      <w:proofErr w:type="spellStart"/>
+      <w:r>
+        <w:rPr>
+          <w:color w:val="000000" w:themeColor="text1"/>
+          <w:sz w:val="24"/>
+          <w:szCs w:val="24"/>
+        </w:rPr>
+        <w:t>GetButtonDonw</w:t>
+      </w:r>
+      <w:proofErr w:type="spellEnd"/>
+      <w:r>
+        <w:rPr>
+          <w:color w:val="000000" w:themeColor="text1"/>
+          <w:sz w:val="24"/>
+          <w:szCs w:val="24"/>
+        </w:rPr>
+        <w:t xml:space="preserve"> que </w:t>
+      </w:r>
+      <w:proofErr w:type="spellStart"/>
+      <w:r>
+        <w:rPr>
+          <w:color w:val="000000" w:themeColor="text1"/>
+          <w:sz w:val="24"/>
+          <w:szCs w:val="24"/>
+        </w:rPr>
+        <w:t>siginifica</w:t>
+      </w:r>
+      <w:proofErr w:type="spellEnd"/>
+      <w:r>
+        <w:rPr>
+          <w:color w:val="000000" w:themeColor="text1"/>
+          <w:sz w:val="24"/>
+          <w:szCs w:val="24"/>
+        </w:rPr>
+        <w:t xml:space="preserve"> detectar quando a tecla for pressionada, então desta forma a ação só será feita uma vez, e para repeti-la será necessário apertar novamente o botão, vale ressaltar que a ação contraria também pode ser detectada caso necessário, para testar se a tecla foi solta o comando é </w:t>
+      </w:r>
+      <w:proofErr w:type="spellStart"/>
+      <w:r>
+        <w:rPr>
+          <w:color w:val="000000" w:themeColor="text1"/>
+          <w:sz w:val="24"/>
+          <w:szCs w:val="24"/>
+        </w:rPr>
+        <w:t>GetButtonUp</w:t>
+      </w:r>
+      <w:proofErr w:type="spellEnd"/>
       <w:r>
         <w:rPr>
           <w:noProof/>
@@ -7491,8 +9223,45 @@
           <w:szCs w:val="24"/>
         </w:rPr>
         <w:lastRenderedPageBreak/>
-        <w:t xml:space="preserve">será executado quando o botão configurado no Fire1 for pressionado. Como o objeto dos colisores ficara desativado até que seja pressionado o botão é preciso que ele seja desativado novamente apos um tempo, a forma mais simples de fazer essa contagem de tempo é através de uma Corrotina que é um componente já pronto que esta disponível na maioria das linguagens de programação e tem como função exatamente a inicialização e finalização de serviços e tarefas, para criar uma corrotina fora de um método deve ser posto o comando </w:t>
-      </w:r>
+        <w:t xml:space="preserve">será executado quando o botão configurado no Fire1 for pressionado. Como o objeto dos colisores ficara desativado até que seja pressionado o botão é preciso que ele seja desativado novamente apos um tempo, a forma mais simples de fazer essa contagem de tempo é através de uma </w:t>
+      </w:r>
+      <w:proofErr w:type="spellStart"/>
+      <w:r>
+        <w:rPr>
+          <w:color w:val="000000" w:themeColor="text1"/>
+          <w:sz w:val="24"/>
+          <w:szCs w:val="24"/>
+        </w:rPr>
+        <w:t>Corrotina</w:t>
+      </w:r>
+      <w:proofErr w:type="spellEnd"/>
+      <w:r>
+        <w:rPr>
+          <w:color w:val="000000" w:themeColor="text1"/>
+          <w:sz w:val="24"/>
+          <w:szCs w:val="24"/>
+        </w:rPr>
+        <w:t xml:space="preserve"> que é um componente já pronto que esta disponível na maioria das linguagens de programação e tem como função exatamente a inicialização e finalização de serviços e tarefas, para criar uma </w:t>
+      </w:r>
+      <w:proofErr w:type="spellStart"/>
+      <w:r>
+        <w:rPr>
+          <w:color w:val="000000" w:themeColor="text1"/>
+          <w:sz w:val="24"/>
+          <w:szCs w:val="24"/>
+        </w:rPr>
+        <w:t>corrotina</w:t>
+      </w:r>
+      <w:proofErr w:type="spellEnd"/>
+      <w:r>
+        <w:rPr>
+          <w:color w:val="000000" w:themeColor="text1"/>
+          <w:sz w:val="24"/>
+          <w:szCs w:val="24"/>
+        </w:rPr>
+        <w:t xml:space="preserve"> fora de um método deve ser posto o comando </w:t>
+      </w:r>
+      <w:proofErr w:type="spellStart"/>
       <w:r>
         <w:rPr>
           <w:i/>
@@ -7501,7 +9270,40 @@
           <w:sz w:val="24"/>
           <w:szCs w:val="24"/>
         </w:rPr>
-        <w:t>IEnumerator NomeDaCorrotina () {}</w:t>
+        <w:t>IEnumerator</w:t>
+      </w:r>
+      <w:proofErr w:type="spellEnd"/>
+      <w:r>
+        <w:rPr>
+          <w:i/>
+          <w:iCs/>
+          <w:color w:val="000000" w:themeColor="text1"/>
+          <w:sz w:val="24"/>
+          <w:szCs w:val="24"/>
+        </w:rPr>
+        <w:t xml:space="preserve"> </w:t>
+      </w:r>
+      <w:proofErr w:type="spellStart"/>
+      <w:r>
+        <w:rPr>
+          <w:i/>
+          <w:iCs/>
+          <w:color w:val="000000" w:themeColor="text1"/>
+          <w:sz w:val="24"/>
+          <w:szCs w:val="24"/>
+        </w:rPr>
+        <w:t>NomeDaCorrotina</w:t>
+      </w:r>
+      <w:proofErr w:type="spellEnd"/>
+      <w:r>
+        <w:rPr>
+          <w:i/>
+          <w:iCs/>
+          <w:color w:val="000000" w:themeColor="text1"/>
+          <w:sz w:val="24"/>
+          <w:szCs w:val="24"/>
+        </w:rPr>
+        <w:t xml:space="preserve"> () {}</w:t>
       </w:r>
       <w:r>
         <w:rPr>
@@ -7534,7 +9336,23 @@
                       <w:b/>
                       <w:bCs/>
                     </w:rPr>
-                    <w:t>Figura 10 – Corrotina criada e configurada</w:t>
+                    <w:t xml:space="preserve">Figura 10 – </w:t>
+                  </w:r>
+                  <w:proofErr w:type="spellStart"/>
+                  <w:r>
+                    <w:rPr>
+                      <w:b/>
+                      <w:bCs/>
+                    </w:rPr>
+                    <w:t>Corrotina</w:t>
+                  </w:r>
+                  <w:proofErr w:type="spellEnd"/>
+                  <w:r>
+                    <w:rPr>
+                      <w:b/>
+                      <w:bCs/>
+                    </w:rPr>
+                    <w:t xml:space="preserve"> criada e configurada</w:t>
                   </w:r>
                 </w:p>
               </w:txbxContent>
@@ -7611,7 +9429,133 @@
           <w:sz w:val="24"/>
           <w:szCs w:val="24"/>
         </w:rPr>
-        <w:t>dentro das chaves será posto o que ela deve fazer e desfazer, neste caso foi mandado ativar e desativar o objeto da espada para ativar ou desativar um objeto é preciso apenas colocar o nome da variável que contem o objeto ponto SetActive e dento de parenteses se você quer ativado ou não (True ou False). A questão do controle de tempo foi feita com um comando da Unity chamado WaitForSecunds com ele é possível fazer uma pausa na leitura do código pelo tempo em segundos colocado dentro dos parenteses, no final a sequência que será lida é, ative o objeto espada, espere 0.45 segundos, desative o objeto espada. Para usar o WaitForSecunds deve ser posto: yield return new WaitForSecunds(tempo) que na tradução literal colheita retorna novo espere por segundos, isso significa que o código voltara a ser lido após um número de segundos.</w:t>
+        <w:t xml:space="preserve">dentro das chaves será posto o que ela deve fazer e desfazer, neste caso foi mandado ativar e desativar o objeto da espada para ativar ou desativar um objeto é preciso apenas colocar o nome da variável que contem o objeto ponto </w:t>
+      </w:r>
+      <w:proofErr w:type="spellStart"/>
+      <w:r>
+        <w:rPr>
+          <w:color w:val="000000" w:themeColor="text1"/>
+          <w:sz w:val="24"/>
+          <w:szCs w:val="24"/>
+        </w:rPr>
+        <w:t>SetActive</w:t>
+      </w:r>
+      <w:proofErr w:type="spellEnd"/>
+      <w:r>
+        <w:rPr>
+          <w:color w:val="000000" w:themeColor="text1"/>
+          <w:sz w:val="24"/>
+          <w:szCs w:val="24"/>
+        </w:rPr>
+        <w:t xml:space="preserve"> e dento de parenteses se você quer ativado ou não (</w:t>
+      </w:r>
+      <w:proofErr w:type="spellStart"/>
+      <w:r>
+        <w:rPr>
+          <w:color w:val="000000" w:themeColor="text1"/>
+          <w:sz w:val="24"/>
+          <w:szCs w:val="24"/>
+        </w:rPr>
+        <w:t>True</w:t>
+      </w:r>
+      <w:proofErr w:type="spellEnd"/>
+      <w:r>
+        <w:rPr>
+          <w:color w:val="000000" w:themeColor="text1"/>
+          <w:sz w:val="24"/>
+          <w:szCs w:val="24"/>
+        </w:rPr>
+        <w:t xml:space="preserve"> ou False). A questão do controle de tempo foi feita com um comando da Unity chamado </w:t>
+      </w:r>
+      <w:proofErr w:type="spellStart"/>
+      <w:r>
+        <w:rPr>
+          <w:color w:val="000000" w:themeColor="text1"/>
+          <w:sz w:val="24"/>
+          <w:szCs w:val="24"/>
+        </w:rPr>
+        <w:t>WaitForSecunds</w:t>
+      </w:r>
+      <w:proofErr w:type="spellEnd"/>
+      <w:r>
+        <w:rPr>
+          <w:color w:val="000000" w:themeColor="text1"/>
+          <w:sz w:val="24"/>
+          <w:szCs w:val="24"/>
+        </w:rPr>
+        <w:t xml:space="preserve"> com ele é possível fazer uma pausa na leitura do código pelo tempo em segundos colocado dentro dos parenteses, no final a sequência que será lida é, ative o objeto espada, espere 0.45 segundos, desative o objeto espada. Para usar o </w:t>
+      </w:r>
+      <w:proofErr w:type="spellStart"/>
+      <w:r>
+        <w:rPr>
+          <w:color w:val="000000" w:themeColor="text1"/>
+          <w:sz w:val="24"/>
+          <w:szCs w:val="24"/>
+        </w:rPr>
+        <w:t>WaitForSecunds</w:t>
+      </w:r>
+      <w:proofErr w:type="spellEnd"/>
+      <w:r>
+        <w:rPr>
+          <w:color w:val="000000" w:themeColor="text1"/>
+          <w:sz w:val="24"/>
+          <w:szCs w:val="24"/>
+        </w:rPr>
+        <w:t xml:space="preserve"> deve ser posto: yield </w:t>
+      </w:r>
+      <w:proofErr w:type="spellStart"/>
+      <w:r>
+        <w:rPr>
+          <w:color w:val="000000" w:themeColor="text1"/>
+          <w:sz w:val="24"/>
+          <w:szCs w:val="24"/>
+        </w:rPr>
+        <w:t>return</w:t>
+      </w:r>
+      <w:proofErr w:type="spellEnd"/>
+      <w:r>
+        <w:rPr>
+          <w:color w:val="000000" w:themeColor="text1"/>
+          <w:sz w:val="24"/>
+          <w:szCs w:val="24"/>
+        </w:rPr>
+        <w:t xml:space="preserve"> </w:t>
+      </w:r>
+      <w:proofErr w:type="spellStart"/>
+      <w:r>
+        <w:rPr>
+          <w:color w:val="000000" w:themeColor="text1"/>
+          <w:sz w:val="24"/>
+          <w:szCs w:val="24"/>
+        </w:rPr>
+        <w:t>new</w:t>
+      </w:r>
+      <w:proofErr w:type="spellEnd"/>
+      <w:r>
+        <w:rPr>
+          <w:color w:val="000000" w:themeColor="text1"/>
+          <w:sz w:val="24"/>
+          <w:szCs w:val="24"/>
+        </w:rPr>
+        <w:t xml:space="preserve"> </w:t>
+      </w:r>
+      <w:proofErr w:type="spellStart"/>
+      <w:r>
+        <w:rPr>
+          <w:color w:val="000000" w:themeColor="text1"/>
+          <w:sz w:val="24"/>
+          <w:szCs w:val="24"/>
+        </w:rPr>
+        <w:t>WaitForSecunds</w:t>
+      </w:r>
+      <w:proofErr w:type="spellEnd"/>
+      <w:r>
+        <w:rPr>
+          <w:color w:val="000000" w:themeColor="text1"/>
+          <w:sz w:val="24"/>
+          <w:szCs w:val="24"/>
+        </w:rPr>
+        <w:t>(tempo) que na tradução literal colheita retorna novo espere por segundos, isso significa que o código voltara a ser lido após um número de segundos.</w:t>
       </w:r>
     </w:p>
     <w:p>
@@ -7631,7 +9575,25 @@
           <w:sz w:val="24"/>
           <w:szCs w:val="24"/>
         </w:rPr>
-        <w:t xml:space="preserve">Com isso feito sempre que o jogador pressionar um botão definido a área definida da espada testara se ela entrou e contato com algum inimigo, caso entre o inimigo terá uma parte de sua vida reduzida, porem da forma que está apenas a parte de baixo realizaria o teste, para resolver isso o objeto com o colisor deve ser rotacionado de acordo com a região que o personagem está olhando. Para rotacionar o objeto será utilizado o componente Transform, como o jogador poderá virar para qualquer lado a qualquer momento o objeto não pode ser rotacionado com incrementos como foi no caso da movimentação e sim devem ser utilizadas </w:t>
+        <w:t xml:space="preserve">Com isso feito sempre que o jogador pressionar um botão definido a área definida da espada testara se ela entrou e contato com algum inimigo, caso entre o inimigo terá uma parte de sua vida reduzida, porem da forma que está apenas a parte de baixo realizaria o teste, para resolver isso o objeto com o colisor deve ser rotacionado de acordo com a região que o personagem está olhando. Para rotacionar o objeto será utilizado o componente </w:t>
+      </w:r>
+      <w:proofErr w:type="spellStart"/>
+      <w:r>
+        <w:rPr>
+          <w:color w:val="000000" w:themeColor="text1"/>
+          <w:sz w:val="24"/>
+          <w:szCs w:val="24"/>
+        </w:rPr>
+        <w:t>Transform</w:t>
+      </w:r>
+      <w:proofErr w:type="spellEnd"/>
+      <w:r>
+        <w:rPr>
+          <w:color w:val="000000" w:themeColor="text1"/>
+          <w:sz w:val="24"/>
+          <w:szCs w:val="24"/>
+        </w:rPr>
+        <w:t xml:space="preserve">, como o jogador poderá virar para qualquer lado a qualquer momento o objeto não pode ser rotacionado com incrementos como foi no caso da movimentação e sim devem ser utilizadas </w:t>
       </w:r>
       <w:r>
         <w:rPr>
@@ -7840,7 +9802,49 @@
           <w:color w:val="000000" w:themeColor="text1"/>
         </w:rPr>
         <w:lastRenderedPageBreak/>
-        <w:t xml:space="preserve">de código, isso se dar, pois, essa função é algo tão utilizado na criação de jogos que dentro da biblioteca da Unity existem métodos já prontos que executam essas funções sendo preciso apenas passar os parâmetros. Criando um script para ser adicionado ao inimigo ele precisara de algumas variáveis primeiramente uma variável do tipo Transform que servirá para definir a posição atual do jogador e outra do tipo Float para definir a velocidade do inimigo, com isso no método start a variável com a posição do jogador recebera como valor a própria posição do jogador, desta forma não importa </w:t>
+        <w:t xml:space="preserve">de código, isso se dar, pois, essa função é algo tão utilizado na criação de jogos que dentro da biblioteca da Unity existem métodos já prontos que executam essas funções sendo preciso apenas passar os parâmetros. Criando um script para ser adicionado ao inimigo ele precisara de algumas variáveis primeiramente uma variável do tipo </w:t>
+      </w:r>
+      <w:proofErr w:type="spellStart"/>
+      <w:r>
+        <w:rPr>
+          <w:color w:val="000000" w:themeColor="text1"/>
+        </w:rPr>
+        <w:t>Transform</w:t>
+      </w:r>
+      <w:proofErr w:type="spellEnd"/>
+      <w:r>
+        <w:rPr>
+          <w:color w:val="000000" w:themeColor="text1"/>
+        </w:rPr>
+        <w:t xml:space="preserve"> que servirá para definir a posição atual do jogador e outra do tipo </w:t>
+      </w:r>
+      <w:proofErr w:type="spellStart"/>
+      <w:r>
+        <w:rPr>
+          <w:color w:val="000000" w:themeColor="text1"/>
+        </w:rPr>
+        <w:t>Float</w:t>
+      </w:r>
+      <w:proofErr w:type="spellEnd"/>
+      <w:r>
+        <w:rPr>
+          <w:color w:val="000000" w:themeColor="text1"/>
+        </w:rPr>
+        <w:t xml:space="preserve"> para definir a velocidade do inimigo, com isso no método </w:t>
+      </w:r>
+      <w:proofErr w:type="spellStart"/>
+      <w:r>
+        <w:rPr>
+          <w:color w:val="000000" w:themeColor="text1"/>
+        </w:rPr>
+        <w:t>start</w:t>
+      </w:r>
+      <w:proofErr w:type="spellEnd"/>
+      <w:r>
+        <w:rPr>
+          <w:color w:val="000000" w:themeColor="text1"/>
+        </w:rPr>
+        <w:t xml:space="preserve"> a variável com a posição do jogador recebera como valor a própria posição do jogador, desta forma não importa </w:t>
       </w:r>
       <w:r>
         <w:rPr>
@@ -7944,7 +9948,35 @@
         <w:rPr>
           <w:color w:val="000000" w:themeColor="text1"/>
         </w:rPr>
-        <w:t>Com isso o inimigo já pode seguir o jogador aplicando dentro do transform.position o método MoveTowards com ele o objeto que esta com o script se moverá entre 2 pontos em uma determinada velocidade, sendo assim a forma que foi escrita pode ser lida como: “se mova da sua posição até a posição do Jogador em determinada velocidade em relação ao tempo”.</w:t>
+        <w:t xml:space="preserve">Com isso o inimigo já pode seguir o jogador aplicando dentro do </w:t>
+      </w:r>
+      <w:proofErr w:type="spellStart"/>
+      <w:r>
+        <w:rPr>
+          <w:color w:val="000000" w:themeColor="text1"/>
+        </w:rPr>
+        <w:t>transform.position</w:t>
+      </w:r>
+      <w:proofErr w:type="spellEnd"/>
+      <w:r>
+        <w:rPr>
+          <w:color w:val="000000" w:themeColor="text1"/>
+        </w:rPr>
+        <w:t xml:space="preserve"> o método </w:t>
+      </w:r>
+      <w:proofErr w:type="spellStart"/>
+      <w:r>
+        <w:rPr>
+          <w:color w:val="000000" w:themeColor="text1"/>
+        </w:rPr>
+        <w:t>MoveTowards</w:t>
+      </w:r>
+      <w:proofErr w:type="spellEnd"/>
+      <w:r>
+        <w:rPr>
+          <w:color w:val="000000" w:themeColor="text1"/>
+        </w:rPr>
+        <w:t xml:space="preserve"> com ele o objeto que esta com o script se moverá entre 2 pontos em uma determinada velocidade, sendo assim a forma que foi escrita pode ser lida como: “se mova da sua posição até a posição do Jogador em determinada velocidade em relação ao tempo”.</w:t>
       </w:r>
     </w:p>
     <w:p>
@@ -7960,7 +9992,21 @@
         <w:rPr>
           <w:color w:val="000000" w:themeColor="text1"/>
         </w:rPr>
-        <w:t>Aplicando o script dentro da Unity também devem ser configuradas as Tags do inglês etiquetas que são o que permite que o código reconheça o que é cada objeto, no inimigo é aplicada uma tag como o nome inimigo e no jogador uma com o nome jogador. Se o jogo for iniciado agora o inimigo irá automaticamente perseguir o jogador, para que o inimigo persiga o jogador apenas se o jogador chegar a uma determinada distancia do inimigo é necessário criar uma forma que reconheça se o jogador entrou ou não há uma certa distancia do inimigo, para isso poderia ser utilizado o componente Collider2D porem como o inimigo já teria um colisor próprio para não causar conflitos ou métodos excessivos, uma forma diferente de reconhecer se o jogador está há uma determinada distancia do inimigos é criar uma variável do tipo Collider2D pela qual dentro do próprio código é configurado seu tamanho e posição, de certa forma esta variável não estará no inimigo porem ela sempre receberá como posição central a posição do inimigo</w:t>
+        <w:t xml:space="preserve">Aplicando o script dentro da Unity também devem ser configuradas as </w:t>
+      </w:r>
+      <w:proofErr w:type="spellStart"/>
+      <w:r>
+        <w:rPr>
+          <w:color w:val="000000" w:themeColor="text1"/>
+        </w:rPr>
+        <w:t>Tags</w:t>
+      </w:r>
+      <w:proofErr w:type="spellEnd"/>
+      <w:r>
+        <w:rPr>
+          <w:color w:val="000000" w:themeColor="text1"/>
+        </w:rPr>
+        <w:t xml:space="preserve"> do inglês etiquetas que são o que permite que o código reconheça o que é cada objeto, no inimigo é aplicada uma tag como o nome inimigo e no jogador uma com o nome jogador. Se o jogo for iniciado agora o inimigo irá automaticamente perseguir o jogador, para que o inimigo persiga o jogador apenas se o jogador chegar a uma determinada distancia do inimigo é necessário criar uma forma que reconheça se o jogador entrou ou não há uma certa distancia do inimigo, para isso poderia ser utilizado o componente Collider2D porem como o inimigo já teria um colisor próprio para não causar conflitos ou métodos excessivos, uma forma diferente de reconhecer se o jogador está há uma determinada distancia do inimigos é criar uma variável do tipo Collider2D pela qual dentro do próprio código é configurado seu tamanho e posição, de certa forma esta variável não estará no inimigo porem ela sempre receberá como posição central a posição do inimigo</w:t>
       </w:r>
     </w:p>
     <w:p>
@@ -8027,7 +10073,21 @@
         <w:rPr>
           <w:color w:val="000000" w:themeColor="text1"/>
         </w:rPr>
-        <w:t>Dentro do componente criado foi passado o método Pyshics2D que é responsável pela física da Unity, ou seja, por tudo que envolva: colisão, gravidade, forças ou impulsos, e dentro dele foi mandado criar um círculo pelo qual se algo entrar em contato com a “layer” que fora passada como parâmetro a variável receberá como valor o nome do objeto que entrou em contato e continha a tag que fora passada como parâmetro. Desta forma agora o Inimigo apenas se moverá quando o Jogador entrar em uma distância definida através do código do inimigo.</w:t>
+        <w:t>Dentro do componente criado foi passado o método Pyshics2D que é responsável pela física da Unity, ou seja, por tudo que envolva: colisão, gravidade, forças ou impulsos, e dentro dele foi mandado criar um círculo pelo qual se algo entrar em contato com a “</w:t>
+      </w:r>
+      <w:proofErr w:type="spellStart"/>
+      <w:r>
+        <w:rPr>
+          <w:color w:val="000000" w:themeColor="text1"/>
+        </w:rPr>
+        <w:t>layer</w:t>
+      </w:r>
+      <w:proofErr w:type="spellEnd"/>
+      <w:r>
+        <w:rPr>
+          <w:color w:val="000000" w:themeColor="text1"/>
+        </w:rPr>
+        <w:t>” que fora passada como parâmetro a variável receberá como valor o nome do objeto que entrou em contato e continha a tag que fora passada como parâmetro. Desta forma agora o Inimigo apenas se moverá quando o Jogador entrar em uma distância definida através do código do inimigo.</w:t>
       </w:r>
       <w:r>
         <w:rPr>
@@ -8129,6 +10189,114 @@
       </w:pPr>
       <w:r>
         <w:rPr>
+          <w:noProof/>
+        </w:rPr>
+        <w:pict w14:anchorId="32D53E5B">
+          <v:shape id="_x0000_s1043" type="#_x0000_t202" style="position:absolute;left:0;text-align:left;margin-left:89.65pt;margin-top:312.95pt;width:278.6pt;height:25.8pt;z-index:251660288;mso-position-horizontal-relative:text;mso-position-vertical-relative:text" stroked="f">
+            <v:textbox style="mso-fit-shape-to-text:t" inset="0,0,0,0">
+              <w:txbxContent>
+                <w:p>
+                  <w:pPr>
+                    <w:pStyle w:val="Legenda"/>
+                    <w:rPr>
+                      <w:rFonts w:cs="Times New Roman"/>
+                      <w:b/>
+                      <w:bCs/>
+                      <w:noProof/>
+                      <w:color w:val="000000" w:themeColor="text1"/>
+                    </w:rPr>
+                  </w:pPr>
+                  <w:r>
+                    <w:rPr>
+                      <w:b/>
+                      <w:bCs/>
+                    </w:rPr>
+                    <w:t xml:space="preserve">Figura </w:t>
+                  </w:r>
+                  <w:r>
+                    <w:rPr>
+                      <w:b/>
+                      <w:bCs/>
+                    </w:rPr>
+                    <w:t>14 – Teste de Colisão do Jogador com o inimigo</w:t>
+                  </w:r>
+                </w:p>
+              </w:txbxContent>
+            </v:textbox>
+            <w10:wrap type="topAndBottom"/>
+          </v:shape>
+        </w:pict>
+      </w:r>
+      <w:r>
+        <w:rPr>
+          <w:noProof/>
+          <w:color w:val="000000" w:themeColor="text1"/>
+        </w:rPr>
+        <w:drawing>
+          <wp:anchor distT="0" distB="0" distL="114300" distR="114300" simplePos="0" relativeHeight="251658752" behindDoc="0" locked="0" layoutInCell="1" allowOverlap="1" wp14:anchorId="40DCED92" wp14:editId="69E92351">
+            <wp:simplePos x="0" y="0"/>
+            <wp:positionH relativeFrom="column">
+              <wp:align>center</wp:align>
+            </wp:positionH>
+            <wp:positionV relativeFrom="paragraph">
+              <wp:posOffset>2117836</wp:posOffset>
+            </wp:positionV>
+            <wp:extent cx="3074400" cy="1800000"/>
+            <wp:effectExtent l="0" t="0" r="0" b="0"/>
+            <wp:wrapTopAndBottom/>
+            <wp:docPr id="33" name="Imagem 33"/>
+            <wp:cNvGraphicFramePr>
+              <a:graphicFrameLocks xmlns:a="http://schemas.openxmlformats.org/drawingml/2006/main" noChangeAspect="1"/>
+            </wp:cNvGraphicFramePr>
+            <a:graphic xmlns:a="http://schemas.openxmlformats.org/drawingml/2006/main">
+              <a:graphicData uri="http://schemas.openxmlformats.org/drawingml/2006/picture">
+                <pic:pic xmlns:pic="http://schemas.openxmlformats.org/drawingml/2006/picture">
+                  <pic:nvPicPr>
+                    <pic:cNvPr id="0" name="Picture 2"/>
+                    <pic:cNvPicPr>
+                      <a:picLocks noChangeAspect="1" noChangeArrowheads="1"/>
+                    </pic:cNvPicPr>
+                  </pic:nvPicPr>
+                  <pic:blipFill>
+                    <a:blip r:embed="rId33">
+                      <a:extLst>
+                        <a:ext uri="{28A0092B-C50C-407E-A947-70E740481C1C}">
+                          <a14:useLocalDpi xmlns:a14="http://schemas.microsoft.com/office/drawing/2010/main" val="0"/>
+                        </a:ext>
+                      </a:extLst>
+                    </a:blip>
+                    <a:srcRect/>
+                    <a:stretch>
+                      <a:fillRect/>
+                    </a:stretch>
+                  </pic:blipFill>
+                  <pic:spPr bwMode="auto">
+                    <a:xfrm>
+                      <a:off x="0" y="0"/>
+                      <a:ext cx="3074400" cy="1800000"/>
+                    </a:xfrm>
+                    <a:prstGeom prst="rect">
+                      <a:avLst/>
+                    </a:prstGeom>
+                    <a:noFill/>
+                    <a:ln>
+                      <a:noFill/>
+                    </a:ln>
+                  </pic:spPr>
+                </pic:pic>
+              </a:graphicData>
+            </a:graphic>
+            <wp14:sizeRelH relativeFrom="margin">
+              <wp14:pctWidth>0</wp14:pctWidth>
+            </wp14:sizeRelH>
+            <wp14:sizeRelV relativeFrom="margin">
+              <wp14:pctHeight>0</wp14:pctHeight>
+            </wp14:sizeRelV>
+          </wp:anchor>
+        </w:drawing>
+      </w:r>
+      <w:r>
+        <w:rPr>
           <w:color w:val="000000" w:themeColor="text1"/>
         </w:rPr>
         <w:t xml:space="preserve">Por mais que um sistema de condições seja uma das funções mais simples que podem ser programadas a condição para que a vida do jogador diminua ele deve entrar em contato com o inimigo, detectar a colisão entre dois objetos normalmente seria a parte mais complicado do código por ser </w:t>
@@ -8157,6 +10325,81 @@
         </w:rPr>
         <w:t>realizar testes de colisão entre objetos</w:t>
       </w:r>
+      <w:r>
+        <w:rPr>
+          <w:color w:val="000000" w:themeColor="text1"/>
+        </w:rPr>
+        <w:t>, no caso da Unity estes se chamam “</w:t>
+      </w:r>
+      <w:proofErr w:type="spellStart"/>
+      <w:r>
+        <w:rPr>
+          <w:color w:val="000000" w:themeColor="text1"/>
+        </w:rPr>
+        <w:t>OnCollisionEnter</w:t>
+      </w:r>
+      <w:proofErr w:type="spellEnd"/>
+      <w:r>
+        <w:rPr>
+          <w:color w:val="000000" w:themeColor="text1"/>
+        </w:rPr>
+        <w:t>” e “</w:t>
+      </w:r>
+      <w:proofErr w:type="spellStart"/>
+      <w:r>
+        <w:rPr>
+          <w:color w:val="000000" w:themeColor="text1"/>
+        </w:rPr>
+        <w:t>OnTroggerEnter</w:t>
+      </w:r>
+      <w:proofErr w:type="spellEnd"/>
+      <w:r>
+        <w:rPr>
+          <w:color w:val="000000" w:themeColor="text1"/>
+        </w:rPr>
+        <w:t>” eles servem respetivamente para: se o objeto com o método entrar em contato com um objeto solido e se o objeto com o método entrar em contato com um objeto translucido.</w:t>
+      </w:r>
+    </w:p>
+    <w:p>
+      <w:pPr>
+        <w:spacing w:before="98" w:line="360" w:lineRule="auto"/>
+        <w:ind w:firstLine="425"/>
+        <w:jc w:val="both"/>
+        <w:rPr>
+          <w:color w:val="000000" w:themeColor="text1"/>
+        </w:rPr>
+      </w:pPr>
+      <w:r>
+        <w:rPr>
+          <w:color w:val="000000" w:themeColor="text1"/>
+        </w:rPr>
+        <w:lastRenderedPageBreak/>
+        <w:t>Sendo assim quando o jogador entrar em contato com um objeto com a tag “inimigo” ele perdera um ponto de vida e se ele entrar em contato com um objeto com a tag “</w:t>
+      </w:r>
+      <w:proofErr w:type="spellStart"/>
+      <w:r>
+        <w:rPr>
+          <w:color w:val="000000" w:themeColor="text1"/>
+        </w:rPr>
+        <w:t>Vida_Exra</w:t>
+      </w:r>
+      <w:proofErr w:type="spellEnd"/>
+      <w:r>
+        <w:rPr>
+          <w:color w:val="000000" w:themeColor="text1"/>
+        </w:rPr>
+        <w:t>” ele ganhara um ponto de vida. Já para o inimigo tomar dano é necessário apenas repetir o mesmo código entretanto neste caso: se o inimigo entrar em contato com um objeto com a tag “Espada” ele morrerá instantaneamente.</w:t>
+      </w:r>
+    </w:p>
+    <w:p>
+      <w:pPr>
+        <w:spacing w:before="98" w:line="360" w:lineRule="auto"/>
+        <w:ind w:firstLine="425"/>
+        <w:jc w:val="both"/>
+        <w:rPr>
+          <w:color w:val="000000" w:themeColor="text1"/>
+        </w:rPr>
+      </w:pPr>
     </w:p>
     <w:p>
       <w:pPr>
@@ -8201,6 +10444,32 @@
         </w:rPr>
         <w:t>A aleatoriedade é considerada como parte da mecânica, a partir dela permite-se que jogos digitais ou analógicos sejam mais desafiadores e permitam o jogador tomar decisões que eram inesperadas. De forma resumida os objetos serão diferentes ou estarão posicionados em outros locais a cada nova partida, os inimigos irão agir e tomar rotas distintas a cada partida também, trazendo assim um fator inesperado para o jogador, deixando o jogo mais divertido e menos monótono.</w:t>
       </w:r>
+      <w:r>
+        <w:rPr>
+          <w:color w:val="000000" w:themeColor="text1"/>
+        </w:rPr>
+        <w:t xml:space="preserve"> Um sistema de geração de </w:t>
+      </w:r>
+      <w:r>
+        <w:rPr>
+          <w:color w:val="000000" w:themeColor="text1"/>
+        </w:rPr>
+        <w:t>aleatoriedade pode ser encontrado em todas as linguagens de programação sendo neste caso a da linguagem C# quando for passar um valor para uma variável numérica sendo preciso apenas no lugar de colocar um numero especifico seja colocado o comando “</w:t>
+      </w:r>
+      <w:proofErr w:type="spellStart"/>
+      <w:r>
+        <w:rPr>
+          <w:color w:val="000000" w:themeColor="text1"/>
+        </w:rPr>
+        <w:t>Random.Range</w:t>
+      </w:r>
+      <w:proofErr w:type="spellEnd"/>
+      <w:r>
+        <w:rPr>
+          <w:color w:val="000000" w:themeColor="text1"/>
+        </w:rPr>
+        <w:t xml:space="preserve">(0, 10)” dentro destes dois atributos que foram colocados nos parenteses devem ser colocados o valor mínimo e o máximo respetivamente, sendo assim sorteado um numero entre esses valores, por exemplo neste </w:t>
+      </w:r>
     </w:p>
     <w:p>
       <w:pPr>
@@ -8225,7 +10494,35 @@
         <w:rPr>
           <w:color w:val="000000" w:themeColor="text1"/>
         </w:rPr>
-        <w:t>Imagem com sistema básico de criação do sistema de aleatoriedade em C#</w:t>
+        <w:t xml:space="preserve">Paragrafo explicando como instanciar Objetos (min 3 Linhas). Ponto na mesma linha explicar como fazer um </w:t>
+      </w:r>
+      <w:proofErr w:type="spellStart"/>
+      <w:r>
+        <w:rPr>
+          <w:color w:val="000000" w:themeColor="text1"/>
+        </w:rPr>
+        <w:t>loop</w:t>
+      </w:r>
+      <w:proofErr w:type="spellEnd"/>
+      <w:r>
+        <w:rPr>
+          <w:color w:val="000000" w:themeColor="text1"/>
+        </w:rPr>
+        <w:t xml:space="preserve"> usando </w:t>
+      </w:r>
+      <w:proofErr w:type="spellStart"/>
+      <w:r>
+        <w:rPr>
+          <w:color w:val="000000" w:themeColor="text1"/>
+        </w:rPr>
+        <w:t>while</w:t>
+      </w:r>
+      <w:proofErr w:type="spellEnd"/>
+      <w:r>
+        <w:rPr>
+          <w:color w:val="000000" w:themeColor="text1"/>
+        </w:rPr>
+        <w:t xml:space="preserve"> que irá repetir a instancia de inimigos enquanto não tiver instanciado o numero sorteado de inimigos</w:t>
       </w:r>
     </w:p>
     <w:p>
@@ -8251,15 +10548,16 @@
         <w:rPr>
           <w:color w:val="000000" w:themeColor="text1"/>
         </w:rPr>
-        <w:t xml:space="preserve">Paragrafo explicando como instanciar Objetos (min 3 Linhas). Ponto na mesma linha explicar como fazer um loop usando while que irá repetir a instancia de inimigos enquanto não tiver </w:t>
-      </w:r>
-      <w:r>
-        <w:rPr>
-          <w:color w:val="000000" w:themeColor="text1"/>
-        </w:rPr>
-        <w:lastRenderedPageBreak/>
-        <w:t>instanciado o numero sorteado de inimigos</w:t>
-      </w:r>
+        <w:t xml:space="preserve">Imagem com esse </w:t>
+      </w:r>
+      <w:proofErr w:type="spellStart"/>
+      <w:r>
+        <w:rPr>
+          <w:color w:val="000000" w:themeColor="text1"/>
+        </w:rPr>
+        <w:t>while</w:t>
+      </w:r>
+      <w:proofErr w:type="spellEnd"/>
     </w:p>
     <w:p>
       <w:pPr>
@@ -8284,33 +10582,21 @@
         <w:rPr>
           <w:color w:val="000000" w:themeColor="text1"/>
         </w:rPr>
-        <w:t>Imagem com esse while</w:t>
-      </w:r>
-    </w:p>
-    <w:p>
-      <w:pPr>
-        <w:spacing w:before="98" w:line="360" w:lineRule="auto"/>
-        <w:ind w:firstLine="425"/>
-        <w:jc w:val="both"/>
-        <w:rPr>
-          <w:color w:val="000000" w:themeColor="text1"/>
-        </w:rPr>
-      </w:pPr>
-    </w:p>
-    <w:p>
-      <w:pPr>
-        <w:spacing w:before="98" w:line="360" w:lineRule="auto"/>
-        <w:ind w:firstLine="425"/>
-        <w:jc w:val="both"/>
-        <w:rPr>
-          <w:color w:val="000000" w:themeColor="text1"/>
-        </w:rPr>
-      </w:pPr>
-      <w:r>
-        <w:rPr>
-          <w:color w:val="000000" w:themeColor="text1"/>
-        </w:rPr>
-        <w:t>Pequena explicação de como quando cada inimigo for instanciado dentro de uma determinada área pre-definida seria sorteada uma posição X e uma Posição Y para casa inimigo ser posicionado</w:t>
+        <w:t xml:space="preserve">Pequena explicação de como quando cada inimigo for instanciado dentro de uma determinada área </w:t>
+      </w:r>
+      <w:proofErr w:type="spellStart"/>
+      <w:r>
+        <w:rPr>
+          <w:color w:val="000000" w:themeColor="text1"/>
+        </w:rPr>
+        <w:t>pre-definida</w:t>
+      </w:r>
+      <w:proofErr w:type="spellEnd"/>
+      <w:r>
+        <w:rPr>
+          <w:color w:val="000000" w:themeColor="text1"/>
+        </w:rPr>
+        <w:t xml:space="preserve"> seria sorteada uma posição X e uma Posição Y para casa inimigo ser posicionado</w:t>
       </w:r>
     </w:p>
     <w:p>
@@ -8406,7 +10692,14 @@
         <w:rPr>
           <w:color w:val="000000" w:themeColor="text1"/>
         </w:rPr>
-        <w:t>Explicação básica sobre a importância de gráficos e beleza em jogos dizendo resumidamente como eles podem ser a principal atração para a compra do jogo(Usar referencias ou/e )</w:t>
+        <w:t xml:space="preserve">Explicação básica sobre a importância de gráficos e beleza em jogos dizendo resumidamente </w:t>
+      </w:r>
+      <w:r>
+        <w:rPr>
+          <w:color w:val="000000" w:themeColor="text1"/>
+        </w:rPr>
+        <w:lastRenderedPageBreak/>
+        <w:t>como eles podem ser a principal atração para a compra do jogo(Usar referencias ou/e )</w:t>
       </w:r>
     </w:p>
     <w:p>
@@ -8495,8 +10788,16 @@
         <w:rPr>
           <w:color w:val="000000" w:themeColor="text1"/>
         </w:rPr>
-        <w:t>\\Comentario:: A inserção de gráficos na unity</w:t>
-      </w:r>
+        <w:t xml:space="preserve">\\Comentario:: A inserção de gráficos na </w:t>
+      </w:r>
+      <w:proofErr w:type="spellStart"/>
+      <w:r>
+        <w:rPr>
+          <w:color w:val="000000" w:themeColor="text1"/>
+        </w:rPr>
+        <w:t>unity</w:t>
+      </w:r>
+      <w:proofErr w:type="spellEnd"/>
       <w:r>
         <w:rPr>
           <w:rFonts w:eastAsia="Segoe UI"/>
@@ -8504,11 +10805,33 @@
         </w:rPr>
         <w:t xml:space="preserve"> é bem simples sendo </w:t>
       </w:r>
-      <w:r>
-        <w:rPr>
-          <w:color w:val="000000" w:themeColor="text1"/>
-        </w:rPr>
-        <w:t>necessario ter os sprites (imagem ou um objeto gráfico de duas dimensões em um jogo, que pode ser tanto personagem quanto objetos adicionados em um plano de fundo) que serão utilizados.</w:t>
+      <w:proofErr w:type="spellStart"/>
+      <w:r>
+        <w:rPr>
+          <w:color w:val="000000" w:themeColor="text1"/>
+        </w:rPr>
+        <w:t>necessario</w:t>
+      </w:r>
+      <w:proofErr w:type="spellEnd"/>
+      <w:r>
+        <w:rPr>
+          <w:color w:val="000000" w:themeColor="text1"/>
+        </w:rPr>
+        <w:t xml:space="preserve"> ter os </w:t>
+      </w:r>
+      <w:proofErr w:type="spellStart"/>
+      <w:r>
+        <w:rPr>
+          <w:color w:val="000000" w:themeColor="text1"/>
+        </w:rPr>
+        <w:t>sprites</w:t>
+      </w:r>
+      <w:proofErr w:type="spellEnd"/>
+      <w:r>
+        <w:rPr>
+          <w:color w:val="000000" w:themeColor="text1"/>
+        </w:rPr>
+        <w:t xml:space="preserve"> (imagem ou um objeto gráfico de duas dimensões em um jogo, que pode ser tanto personagem quanto objetos adicionados em um plano de fundo) que serão utilizados.</w:t>
       </w:r>
     </w:p>
     <w:p>
@@ -8523,15 +10846,226 @@
         <w:rPr>
           <w:color w:val="000000" w:themeColor="text1"/>
         </w:rPr>
-        <w:t xml:space="preserve">Começando com os Sprite dos personagens, é necessário acessar a pasta pelo unity onde foi salvo os sprites escolher o sprite desejado e arrasta-lo para tela. E para inserir o background (imagem de fundo) assim como o Sprite de personagens é bem simples basta ir em create selecionar 3d objects e selecionar tembem o objeto quad e para facilitar renomear para background e depois criar uma pasta chamada de material (para deixar mais fácil de reconhecer) e dentro dessa pasta criar um material clicando com o botão direito e indo no create e escolher o material e também renomeá-lo para de background, apos isso selecionar esse objeto e ir na opção shaders para configurar-lo é necessário ir em mobile, particles e depois em alpha blending e agora selecione a imagem do background, volte para o objeto criado anteriormente e selecione o material criado e com isso ficara apenas uma pequena imagem que não fara sentido por isso se deve criar outra pasta para scripts afinal será necessário criar um script para escalar com o tamanho da tela, entrando na pasta e apertando o botão direito indo em </w:t>
-      </w:r>
-      <w:r>
-        <w:rPr>
-          <w:color w:val="000000" w:themeColor="text1"/>
-        </w:rPr>
-        <w:lastRenderedPageBreak/>
-        <w:t>create e escolhendo o C# Script apos isso renomeando para background scale e nele escrevendo o seguinte codigo</w:t>
-      </w:r>
+        <w:t xml:space="preserve">Começando com os Sprite dos personagens, é necessário </w:t>
+      </w:r>
+      <w:proofErr w:type="spellStart"/>
+      <w:r>
+        <w:rPr>
+          <w:color w:val="000000" w:themeColor="text1"/>
+        </w:rPr>
+        <w:t>acessar</w:t>
+      </w:r>
+      <w:proofErr w:type="spellEnd"/>
+      <w:r>
+        <w:rPr>
+          <w:color w:val="000000" w:themeColor="text1"/>
+        </w:rPr>
+        <w:t xml:space="preserve"> a pasta pelo </w:t>
+      </w:r>
+      <w:proofErr w:type="spellStart"/>
+      <w:r>
+        <w:rPr>
+          <w:color w:val="000000" w:themeColor="text1"/>
+        </w:rPr>
+        <w:t>unity</w:t>
+      </w:r>
+      <w:proofErr w:type="spellEnd"/>
+      <w:r>
+        <w:rPr>
+          <w:color w:val="000000" w:themeColor="text1"/>
+        </w:rPr>
+        <w:t xml:space="preserve"> onde foi salvo os </w:t>
+      </w:r>
+      <w:proofErr w:type="spellStart"/>
+      <w:r>
+        <w:rPr>
+          <w:color w:val="000000" w:themeColor="text1"/>
+        </w:rPr>
+        <w:t>sprites</w:t>
+      </w:r>
+      <w:proofErr w:type="spellEnd"/>
+      <w:r>
+        <w:rPr>
+          <w:color w:val="000000" w:themeColor="text1"/>
+        </w:rPr>
+        <w:t xml:space="preserve"> escolher o sprite desejado e arrasta-lo para tela. E para inserir o background (imagem de fundo) assim como o Sprite de personagens é bem simples basta ir em </w:t>
+      </w:r>
+      <w:proofErr w:type="spellStart"/>
+      <w:r>
+        <w:rPr>
+          <w:color w:val="000000" w:themeColor="text1"/>
+        </w:rPr>
+        <w:t>create</w:t>
+      </w:r>
+      <w:proofErr w:type="spellEnd"/>
+      <w:r>
+        <w:rPr>
+          <w:color w:val="000000" w:themeColor="text1"/>
+        </w:rPr>
+        <w:t xml:space="preserve"> selecionar 3d </w:t>
+      </w:r>
+      <w:proofErr w:type="spellStart"/>
+      <w:r>
+        <w:rPr>
+          <w:color w:val="000000" w:themeColor="text1"/>
+        </w:rPr>
+        <w:t>objects</w:t>
+      </w:r>
+      <w:proofErr w:type="spellEnd"/>
+      <w:r>
+        <w:rPr>
+          <w:color w:val="000000" w:themeColor="text1"/>
+        </w:rPr>
+        <w:t xml:space="preserve"> e selecionar </w:t>
+      </w:r>
+      <w:proofErr w:type="spellStart"/>
+      <w:r>
+        <w:rPr>
+          <w:color w:val="000000" w:themeColor="text1"/>
+        </w:rPr>
+        <w:t>tembem</w:t>
+      </w:r>
+      <w:proofErr w:type="spellEnd"/>
+      <w:r>
+        <w:rPr>
+          <w:color w:val="000000" w:themeColor="text1"/>
+        </w:rPr>
+        <w:t xml:space="preserve"> o objeto </w:t>
+      </w:r>
+      <w:proofErr w:type="spellStart"/>
+      <w:r>
+        <w:rPr>
+          <w:color w:val="000000" w:themeColor="text1"/>
+        </w:rPr>
+        <w:t>quad</w:t>
+      </w:r>
+      <w:proofErr w:type="spellEnd"/>
+      <w:r>
+        <w:rPr>
+          <w:color w:val="000000" w:themeColor="text1"/>
+        </w:rPr>
+        <w:t xml:space="preserve"> e para facilitar renomear para background e depois criar uma pasta chamada de material (para deixar mais fácil de reconhecer) e dentro dessa pasta criar um material clicando com o botão direito e indo no </w:t>
+      </w:r>
+      <w:proofErr w:type="spellStart"/>
+      <w:r>
+        <w:rPr>
+          <w:color w:val="000000" w:themeColor="text1"/>
+        </w:rPr>
+        <w:t>create</w:t>
+      </w:r>
+      <w:proofErr w:type="spellEnd"/>
+      <w:r>
+        <w:rPr>
+          <w:color w:val="000000" w:themeColor="text1"/>
+        </w:rPr>
+        <w:t xml:space="preserve"> e escolher o material e também renomeá-lo para de background, apos isso selecionar esse objeto e ir na opção </w:t>
+      </w:r>
+      <w:proofErr w:type="spellStart"/>
+      <w:r>
+        <w:rPr>
+          <w:color w:val="000000" w:themeColor="text1"/>
+        </w:rPr>
+        <w:t>shaders</w:t>
+      </w:r>
+      <w:proofErr w:type="spellEnd"/>
+      <w:r>
+        <w:rPr>
+          <w:color w:val="000000" w:themeColor="text1"/>
+        </w:rPr>
+        <w:t xml:space="preserve"> para </w:t>
+      </w:r>
+      <w:proofErr w:type="spellStart"/>
+      <w:r>
+        <w:rPr>
+          <w:color w:val="000000" w:themeColor="text1"/>
+        </w:rPr>
+        <w:t>configurar-lo</w:t>
+      </w:r>
+      <w:proofErr w:type="spellEnd"/>
+      <w:r>
+        <w:rPr>
+          <w:color w:val="000000" w:themeColor="text1"/>
+        </w:rPr>
+        <w:t xml:space="preserve"> é necessário ir em mobile, </w:t>
+      </w:r>
+      <w:proofErr w:type="spellStart"/>
+      <w:r>
+        <w:rPr>
+          <w:color w:val="000000" w:themeColor="text1"/>
+        </w:rPr>
+        <w:t>particles</w:t>
+      </w:r>
+      <w:proofErr w:type="spellEnd"/>
+      <w:r>
+        <w:rPr>
+          <w:color w:val="000000" w:themeColor="text1"/>
+        </w:rPr>
+        <w:t xml:space="preserve"> e depois em </w:t>
+      </w:r>
+      <w:proofErr w:type="spellStart"/>
+      <w:r>
+        <w:rPr>
+          <w:color w:val="000000" w:themeColor="text1"/>
+        </w:rPr>
+        <w:t>alpha</w:t>
+      </w:r>
+      <w:proofErr w:type="spellEnd"/>
+      <w:r>
+        <w:rPr>
+          <w:color w:val="000000" w:themeColor="text1"/>
+        </w:rPr>
+        <w:t xml:space="preserve"> </w:t>
+      </w:r>
+      <w:proofErr w:type="spellStart"/>
+      <w:r>
+        <w:rPr>
+          <w:color w:val="000000" w:themeColor="text1"/>
+        </w:rPr>
+        <w:t>blending</w:t>
+      </w:r>
+      <w:proofErr w:type="spellEnd"/>
+      <w:r>
+        <w:rPr>
+          <w:color w:val="000000" w:themeColor="text1"/>
+        </w:rPr>
+        <w:t xml:space="preserve"> e agora selecione a imagem do background, volte para o objeto criado anteriormente e selecione o material criado e com isso ficara apenas uma pequena imagem que não fara sentido por isso se deve criar outra pasta para scripts afinal será necessário criar um script para escalar com o tamanho da tela, entrando na pasta e apertando o botão direito indo em </w:t>
+      </w:r>
+      <w:proofErr w:type="spellStart"/>
+      <w:r>
+        <w:rPr>
+          <w:color w:val="000000" w:themeColor="text1"/>
+        </w:rPr>
+        <w:t>create</w:t>
+      </w:r>
+      <w:proofErr w:type="spellEnd"/>
+      <w:r>
+        <w:rPr>
+          <w:color w:val="000000" w:themeColor="text1"/>
+        </w:rPr>
+        <w:t xml:space="preserve"> e escolhendo o C# Script apos isso renomeando para background </w:t>
+      </w:r>
+      <w:proofErr w:type="spellStart"/>
+      <w:r>
+        <w:rPr>
+          <w:color w:val="000000" w:themeColor="text1"/>
+        </w:rPr>
+        <w:t>scale</w:t>
+      </w:r>
+      <w:proofErr w:type="spellEnd"/>
+      <w:r>
+        <w:rPr>
+          <w:color w:val="000000" w:themeColor="text1"/>
+        </w:rPr>
+        <w:t xml:space="preserve"> e nele escrevendo o seguinte </w:t>
+      </w:r>
+      <w:proofErr w:type="spellStart"/>
+      <w:r>
+        <w:rPr>
+          <w:color w:val="000000" w:themeColor="text1"/>
+        </w:rPr>
+        <w:t>codigo</w:t>
+      </w:r>
+      <w:proofErr w:type="spellEnd"/>
     </w:p>
     <w:p>
       <w:pPr>
@@ -8571,7 +11105,7 @@
                     </pic:cNvPicPr>
                   </pic:nvPicPr>
                   <pic:blipFill>
-                    <a:blip r:embed="rId33"/>
+                    <a:blip r:embed="rId34"/>
                     <a:stretch>
                       <a:fillRect/>
                     </a:stretch>
@@ -8605,7 +11139,49 @@
         <w:rPr>
           <w:color w:val="000000" w:themeColor="text1"/>
         </w:rPr>
-        <w:t>Agora se deve ir no objeto background e clicar no add component procurar o background scale assim ficara do tamanho da tela.</w:t>
+        <w:t xml:space="preserve">Agora se deve ir no objeto background e clicar no </w:t>
+      </w:r>
+      <w:proofErr w:type="spellStart"/>
+      <w:r>
+        <w:rPr>
+          <w:color w:val="000000" w:themeColor="text1"/>
+        </w:rPr>
+        <w:t>add</w:t>
+      </w:r>
+      <w:proofErr w:type="spellEnd"/>
+      <w:r>
+        <w:rPr>
+          <w:color w:val="000000" w:themeColor="text1"/>
+        </w:rPr>
+        <w:t xml:space="preserve"> </w:t>
+      </w:r>
+      <w:proofErr w:type="spellStart"/>
+      <w:r>
+        <w:rPr>
+          <w:color w:val="000000" w:themeColor="text1"/>
+        </w:rPr>
+        <w:t>component</w:t>
+      </w:r>
+      <w:proofErr w:type="spellEnd"/>
+      <w:r>
+        <w:rPr>
+          <w:color w:val="000000" w:themeColor="text1"/>
+        </w:rPr>
+        <w:t xml:space="preserve"> procurar o background </w:t>
+      </w:r>
+      <w:proofErr w:type="spellStart"/>
+      <w:r>
+        <w:rPr>
+          <w:color w:val="000000" w:themeColor="text1"/>
+        </w:rPr>
+        <w:t>scale</w:t>
+      </w:r>
+      <w:proofErr w:type="spellEnd"/>
+      <w:r>
+        <w:rPr>
+          <w:color w:val="000000" w:themeColor="text1"/>
+        </w:rPr>
+        <w:t xml:space="preserve"> assim ficara do tamanho da tela.</w:t>
       </w:r>
     </w:p>
     <w:p>
@@ -9105,7 +11681,7 @@
       </w:r>
     </w:p>
     <w:sectPr>
-      <w:footerReference w:type="default" r:id="rId34"/>
+      <w:footerReference w:type="default" r:id="rId35"/>
       <w:pgSz w:w="11906" w:h="16838"/>
       <w:pgMar w:top="1701" w:right="1134" w:bottom="1134" w:left="1701" w:header="0" w:footer="0" w:gutter="0"/>
       <w:cols w:space="720"/>

</xml_diff>